<commit_message>
conclusion and future directison
</commit_message>
<xml_diff>
--- a/Dissertation Notes.docx
+++ b/Dissertation Notes.docx
@@ -206,14 +206,6 @@
           <w:color w:val="E97132" w:themeColor="accent2"/>
         </w:rPr>
         <w:t xml:space="preserve"> / Results</w:t>
-      </w:r>
-      <w:r>
-        <w:rPr>
-          <w:b/>
-          <w:bCs/>
-          <w:color w:val="E97132" w:themeColor="accent2"/>
-        </w:rPr>
-        <w:t>:</w:t>
       </w:r>
     </w:p>
     <w:p>
@@ -446,11 +438,48 @@
           <w:szCs w:val="32"/>
         </w:rPr>
       </w:pPr>
-      <w:r>
+    </w:p>
+    <w:p>
+      <w:pPr>
+        <w:jc w:val="center"/>
         <w:rPr>
           <w:sz w:val="32"/>
           <w:szCs w:val="32"/>
         </w:rPr>
+      </w:pPr>
+    </w:p>
+    <w:p>
+      <w:pPr>
+        <w:jc w:val="center"/>
+        <w:rPr>
+          <w:sz w:val="32"/>
+          <w:szCs w:val="32"/>
+        </w:rPr>
+      </w:pPr>
+    </w:p>
+    <w:p>
+      <w:pPr>
+        <w:jc w:val="center"/>
+        <w:rPr>
+          <w:sz w:val="32"/>
+          <w:szCs w:val="32"/>
+        </w:rPr>
+      </w:pPr>
+    </w:p>
+    <w:p>
+      <w:pPr>
+        <w:jc w:val="center"/>
+        <w:rPr>
+          <w:sz w:val="32"/>
+          <w:szCs w:val="32"/>
+        </w:rPr>
+      </w:pPr>
+      <w:r>
+        <w:rPr>
+          <w:sz w:val="32"/>
+          <w:szCs w:val="32"/>
+        </w:rPr>
+        <w:lastRenderedPageBreak/>
         <w:t>Exploring the Effects of Enhanced Environmental Data for Real-World Traffic Signal Control Using Reinforcement Learning</w:t>
       </w:r>
     </w:p>
@@ -458,7 +487,7 @@
       <w:pPr>
         <w:pStyle w:val="Heading1"/>
       </w:pPr>
-      <w:bookmarkStart w:id="0" w:name="_Toc193369362"/>
+      <w:bookmarkStart w:id="0" w:name="_Toc193387543"/>
       <w:r>
         <w:t>Abstract</w:t>
       </w:r>
@@ -535,7 +564,6 @@
         <w:rPr>
           <w:color w:val="000000" w:themeColor="text1"/>
         </w:rPr>
-        <w:lastRenderedPageBreak/>
         <w:t>W</w:t>
       </w:r>
       <w:r>
@@ -620,13 +648,31 @@
         <w:rPr>
           <w:color w:val="000000" w:themeColor="text1"/>
         </w:rPr>
-        <w:t xml:space="preserve"> Additionally, a linear optimization model is developed</w:t>
-      </w:r>
-      <w:r>
-        <w:rPr>
-          <w:color w:val="000000" w:themeColor="text1"/>
-        </w:rPr>
-        <w:t xml:space="preserve"> that was used for both </w:t>
+        <w:t xml:space="preserve"> Additionally, a linear optimization model is</w:t>
+      </w:r>
+      <w:r>
+        <w:rPr>
+          <w:color w:val="000000" w:themeColor="text1"/>
+        </w:rPr>
+        <w:t xml:space="preserve"> described,</w:t>
+      </w:r>
+      <w:r>
+        <w:rPr>
+          <w:color w:val="000000" w:themeColor="text1"/>
+        </w:rPr>
+        <w:t xml:space="preserve"> </w:t>
+      </w:r>
+      <w:r>
+        <w:rPr>
+          <w:color w:val="000000" w:themeColor="text1"/>
+        </w:rPr>
+        <w:t xml:space="preserve">this model </w:t>
+      </w:r>
+      <w:r>
+        <w:rPr>
+          <w:color w:val="000000" w:themeColor="text1"/>
+        </w:rPr>
+        <w:t xml:space="preserve">was used for both </w:t>
       </w:r>
       <w:r>
         <w:rPr>
@@ -675,13 +721,19 @@
         <w:rPr>
           <w:color w:val="000000" w:themeColor="text1"/>
         </w:rPr>
-        <w:t xml:space="preserve">However, results also </w:t>
-      </w:r>
-      <w:r>
-        <w:rPr>
-          <w:color w:val="000000" w:themeColor="text1"/>
-        </w:rPr>
-        <w:t>exhibit a</w:t>
+        <w:t>However,</w:t>
+      </w:r>
+      <w:r>
+        <w:rPr>
+          <w:color w:val="000000" w:themeColor="text1"/>
+        </w:rPr>
+        <w:t xml:space="preserve"> the results also showcase</w:t>
+      </w:r>
+      <w:r>
+        <w:rPr>
+          <w:color w:val="000000" w:themeColor="text1"/>
+        </w:rPr>
+        <w:t xml:space="preserve"> a</w:t>
       </w:r>
       <w:r>
         <w:rPr>
@@ -764,7 +816,7 @@
           <w:r>
             <w:fldChar w:fldCharType="separate"/>
           </w:r>
-          <w:hyperlink w:anchor="_Toc193369362" w:history="1">
+          <w:hyperlink w:anchor="_Toc193387543" w:history="1">
             <w:r>
               <w:rPr>
                 <w:rStyle w:val="Hyperlink"/>
@@ -791,7 +843,7 @@
                 <w:noProof/>
                 <w:webHidden/>
               </w:rPr>
-              <w:instrText xml:space="preserve"> PAGEREF _Toc193369362 \h </w:instrText>
+              <w:instrText xml:space="preserve"> PAGEREF _Toc193387543 \h </w:instrText>
             </w:r>
             <w:r>
               <w:rPr>
@@ -836,7 +888,7 @@
               <w:lang w:eastAsia="en-GB"/>
             </w:rPr>
           </w:pPr>
-          <w:hyperlink w:anchor="_Toc193369363" w:history="1">
+          <w:hyperlink w:anchor="_Toc193387544" w:history="1">
             <w:r>
               <w:rPr>
                 <w:rStyle w:val="Hyperlink"/>
@@ -863,7 +915,7 @@
                 <w:noProof/>
                 <w:webHidden/>
               </w:rPr>
-              <w:instrText xml:space="preserve"> PAGEREF _Toc193369363 \h </w:instrText>
+              <w:instrText xml:space="preserve"> PAGEREF _Toc193387544 \h </w:instrText>
             </w:r>
             <w:r>
               <w:rPr>
@@ -908,7 +960,7 @@
               <w:lang w:eastAsia="en-GB"/>
             </w:rPr>
           </w:pPr>
-          <w:hyperlink w:anchor="_Toc193369364" w:history="1">
+          <w:hyperlink w:anchor="_Toc193387545" w:history="1">
             <w:r>
               <w:rPr>
                 <w:rStyle w:val="Hyperlink"/>
@@ -935,7 +987,7 @@
                 <w:noProof/>
                 <w:webHidden/>
               </w:rPr>
-              <w:instrText xml:space="preserve"> PAGEREF _Toc193369364 \h </w:instrText>
+              <w:instrText xml:space="preserve"> PAGEREF _Toc193387545 \h </w:instrText>
             </w:r>
             <w:r>
               <w:rPr>
@@ -980,7 +1032,7 @@
               <w:lang w:eastAsia="en-GB"/>
             </w:rPr>
           </w:pPr>
-          <w:hyperlink w:anchor="_Toc193369365" w:history="1">
+          <w:hyperlink w:anchor="_Toc193387546" w:history="1">
             <w:r>
               <w:rPr>
                 <w:rStyle w:val="Hyperlink"/>
@@ -1007,7 +1059,7 @@
                 <w:noProof/>
                 <w:webHidden/>
               </w:rPr>
-              <w:instrText xml:space="preserve"> PAGEREF _Toc193369365 \h </w:instrText>
+              <w:instrText xml:space="preserve"> PAGEREF _Toc193387546 \h </w:instrText>
             </w:r>
             <w:r>
               <w:rPr>
@@ -1052,7 +1104,7 @@
               <w:lang w:eastAsia="en-GB"/>
             </w:rPr>
           </w:pPr>
-          <w:hyperlink w:anchor="_Toc193369366" w:history="1">
+          <w:hyperlink w:anchor="_Toc193387547" w:history="1">
             <w:r>
               <w:rPr>
                 <w:rStyle w:val="Hyperlink"/>
@@ -1079,7 +1131,7 @@
                 <w:noProof/>
                 <w:webHidden/>
               </w:rPr>
-              <w:instrText xml:space="preserve"> PAGEREF _Toc193369366 \h </w:instrText>
+              <w:instrText xml:space="preserve"> PAGEREF _Toc193387547 \h </w:instrText>
             </w:r>
             <w:r>
               <w:rPr>
@@ -1124,7 +1176,7 @@
               <w:lang w:eastAsia="en-GB"/>
             </w:rPr>
           </w:pPr>
-          <w:hyperlink w:anchor="_Toc193369367" w:history="1">
+          <w:hyperlink w:anchor="_Toc193387548" w:history="1">
             <w:r>
               <w:rPr>
                 <w:rStyle w:val="Hyperlink"/>
@@ -1151,7 +1203,7 @@
                 <w:noProof/>
                 <w:webHidden/>
               </w:rPr>
-              <w:instrText xml:space="preserve"> PAGEREF _Toc193369367 \h </w:instrText>
+              <w:instrText xml:space="preserve"> PAGEREF _Toc193387548 \h </w:instrText>
             </w:r>
             <w:r>
               <w:rPr>
@@ -1196,7 +1248,7 @@
               <w:lang w:eastAsia="en-GB"/>
             </w:rPr>
           </w:pPr>
-          <w:hyperlink w:anchor="_Toc193369368" w:history="1">
+          <w:hyperlink w:anchor="_Toc193387549" w:history="1">
             <w:r>
               <w:rPr>
                 <w:rStyle w:val="Hyperlink"/>
@@ -1223,7 +1275,7 @@
                 <w:noProof/>
                 <w:webHidden/>
               </w:rPr>
-              <w:instrText xml:space="preserve"> PAGEREF _Toc193369368 \h </w:instrText>
+              <w:instrText xml:space="preserve"> PAGEREF _Toc193387549 \h </w:instrText>
             </w:r>
             <w:r>
               <w:rPr>
@@ -1268,7 +1320,7 @@
               <w:lang w:eastAsia="en-GB"/>
             </w:rPr>
           </w:pPr>
-          <w:hyperlink w:anchor="_Toc193369369" w:history="1">
+          <w:hyperlink w:anchor="_Toc193387550" w:history="1">
             <w:r>
               <w:rPr>
                 <w:rStyle w:val="Hyperlink"/>
@@ -1295,7 +1347,7 @@
                 <w:noProof/>
                 <w:webHidden/>
               </w:rPr>
-              <w:instrText xml:space="preserve"> PAGEREF _Toc193369369 \h </w:instrText>
+              <w:instrText xml:space="preserve"> PAGEREF _Toc193387550 \h </w:instrText>
             </w:r>
             <w:r>
               <w:rPr>
@@ -1340,7 +1392,7 @@
               <w:lang w:eastAsia="en-GB"/>
             </w:rPr>
           </w:pPr>
-          <w:hyperlink w:anchor="_Toc193369370" w:history="1">
+          <w:hyperlink w:anchor="_Toc193387551" w:history="1">
             <w:r>
               <w:rPr>
                 <w:rStyle w:val="Hyperlink"/>
@@ -1367,7 +1419,7 @@
                 <w:noProof/>
                 <w:webHidden/>
               </w:rPr>
-              <w:instrText xml:space="preserve"> PAGEREF _Toc193369370 \h </w:instrText>
+              <w:instrText xml:space="preserve"> PAGEREF _Toc193387551 \h </w:instrText>
             </w:r>
             <w:r>
               <w:rPr>
@@ -1412,7 +1464,7 @@
               <w:lang w:eastAsia="en-GB"/>
             </w:rPr>
           </w:pPr>
-          <w:hyperlink w:anchor="_Toc193369371" w:history="1">
+          <w:hyperlink w:anchor="_Toc193387552" w:history="1">
             <w:r>
               <w:rPr>
                 <w:rStyle w:val="Hyperlink"/>
@@ -1439,7 +1491,7 @@
                 <w:noProof/>
                 <w:webHidden/>
               </w:rPr>
-              <w:instrText xml:space="preserve"> PAGEREF _Toc193369371 \h </w:instrText>
+              <w:instrText xml:space="preserve"> PAGEREF _Toc193387552 \h </w:instrText>
             </w:r>
             <w:r>
               <w:rPr>
@@ -1484,7 +1536,7 @@
               <w:lang w:eastAsia="en-GB"/>
             </w:rPr>
           </w:pPr>
-          <w:hyperlink w:anchor="_Toc193369372" w:history="1">
+          <w:hyperlink w:anchor="_Toc193387553" w:history="1">
             <w:r>
               <w:rPr>
                 <w:rStyle w:val="Hyperlink"/>
@@ -1511,7 +1563,7 @@
                 <w:noProof/>
                 <w:webHidden/>
               </w:rPr>
-              <w:instrText xml:space="preserve"> PAGEREF _Toc193369372 \h </w:instrText>
+              <w:instrText xml:space="preserve"> PAGEREF _Toc193387553 \h </w:instrText>
             </w:r>
             <w:r>
               <w:rPr>
@@ -1556,7 +1608,7 @@
               <w:lang w:eastAsia="en-GB"/>
             </w:rPr>
           </w:pPr>
-          <w:hyperlink w:anchor="_Toc193369373" w:history="1">
+          <w:hyperlink w:anchor="_Toc193387554" w:history="1">
             <w:r>
               <w:rPr>
                 <w:rStyle w:val="Hyperlink"/>
@@ -1583,7 +1635,7 @@
                 <w:noProof/>
                 <w:webHidden/>
               </w:rPr>
-              <w:instrText xml:space="preserve"> PAGEREF _Toc193369373 \h </w:instrText>
+              <w:instrText xml:space="preserve"> PAGEREF _Toc193387554 \h </w:instrText>
             </w:r>
             <w:r>
               <w:rPr>
@@ -1628,7 +1680,7 @@
               <w:lang w:eastAsia="en-GB"/>
             </w:rPr>
           </w:pPr>
-          <w:hyperlink w:anchor="_Toc193369374" w:history="1">
+          <w:hyperlink w:anchor="_Toc193387555" w:history="1">
             <w:r>
               <w:rPr>
                 <w:rStyle w:val="Hyperlink"/>
@@ -1655,7 +1707,7 @@
                 <w:noProof/>
                 <w:webHidden/>
               </w:rPr>
-              <w:instrText xml:space="preserve"> PAGEREF _Toc193369374 \h </w:instrText>
+              <w:instrText xml:space="preserve"> PAGEREF _Toc193387555 \h </w:instrText>
             </w:r>
             <w:r>
               <w:rPr>
@@ -1700,7 +1752,7 @@
               <w:lang w:eastAsia="en-GB"/>
             </w:rPr>
           </w:pPr>
-          <w:hyperlink w:anchor="_Toc193369375" w:history="1">
+          <w:hyperlink w:anchor="_Toc193387556" w:history="1">
             <w:r>
               <w:rPr>
                 <w:rStyle w:val="Hyperlink"/>
@@ -1727,7 +1779,7 @@
                 <w:noProof/>
                 <w:webHidden/>
               </w:rPr>
-              <w:instrText xml:space="preserve"> PAGEREF _Toc193369375 \h </w:instrText>
+              <w:instrText xml:space="preserve"> PAGEREF _Toc193387556 \h </w:instrText>
             </w:r>
             <w:r>
               <w:rPr>
@@ -1772,7 +1824,7 @@
               <w:lang w:eastAsia="en-GB"/>
             </w:rPr>
           </w:pPr>
-          <w:hyperlink w:anchor="_Toc193369376" w:history="1">
+          <w:hyperlink w:anchor="_Toc193387557" w:history="1">
             <w:r>
               <w:rPr>
                 <w:rStyle w:val="Hyperlink"/>
@@ -1799,7 +1851,7 @@
                 <w:noProof/>
                 <w:webHidden/>
               </w:rPr>
-              <w:instrText xml:space="preserve"> PAGEREF _Toc193369376 \h </w:instrText>
+              <w:instrText xml:space="preserve"> PAGEREF _Toc193387557 \h </w:instrText>
             </w:r>
             <w:r>
               <w:rPr>
@@ -1844,7 +1896,7 @@
               <w:lang w:eastAsia="en-GB"/>
             </w:rPr>
           </w:pPr>
-          <w:hyperlink w:anchor="_Toc193369377" w:history="1">
+          <w:hyperlink w:anchor="_Toc193387558" w:history="1">
             <w:r>
               <w:rPr>
                 <w:rStyle w:val="Hyperlink"/>
@@ -1871,7 +1923,7 @@
                 <w:noProof/>
                 <w:webHidden/>
               </w:rPr>
-              <w:instrText xml:space="preserve"> PAGEREF _Toc193369377 \h </w:instrText>
+              <w:instrText xml:space="preserve"> PAGEREF _Toc193387558 \h </w:instrText>
             </w:r>
             <w:r>
               <w:rPr>
@@ -1916,7 +1968,7 @@
               <w:lang w:eastAsia="en-GB"/>
             </w:rPr>
           </w:pPr>
-          <w:hyperlink w:anchor="_Toc193369378" w:history="1">
+          <w:hyperlink w:anchor="_Toc193387559" w:history="1">
             <w:r>
               <w:rPr>
                 <w:rStyle w:val="Hyperlink"/>
@@ -1943,7 +1995,7 @@
                 <w:noProof/>
                 <w:webHidden/>
               </w:rPr>
-              <w:instrText xml:space="preserve"> PAGEREF _Toc193369378 \h </w:instrText>
+              <w:instrText xml:space="preserve"> PAGEREF _Toc193387559 \h </w:instrText>
             </w:r>
             <w:r>
               <w:rPr>
@@ -1988,7 +2040,7 @@
               <w:lang w:eastAsia="en-GB"/>
             </w:rPr>
           </w:pPr>
-          <w:hyperlink w:anchor="_Toc193369379" w:history="1">
+          <w:hyperlink w:anchor="_Toc193387560" w:history="1">
             <w:r>
               <w:rPr>
                 <w:rStyle w:val="Hyperlink"/>
@@ -2015,7 +2067,7 @@
                 <w:noProof/>
                 <w:webHidden/>
               </w:rPr>
-              <w:instrText xml:space="preserve"> PAGEREF _Toc193369379 \h </w:instrText>
+              <w:instrText xml:space="preserve"> PAGEREF _Toc193387560 \h </w:instrText>
             </w:r>
             <w:r>
               <w:rPr>
@@ -2060,7 +2112,7 @@
               <w:lang w:eastAsia="en-GB"/>
             </w:rPr>
           </w:pPr>
-          <w:hyperlink w:anchor="_Toc193369380" w:history="1">
+          <w:hyperlink w:anchor="_Toc193387561" w:history="1">
             <w:r>
               <w:rPr>
                 <w:rStyle w:val="Hyperlink"/>
@@ -2087,7 +2139,7 @@
                 <w:noProof/>
                 <w:webHidden/>
               </w:rPr>
-              <w:instrText xml:space="preserve"> PAGEREF _Toc193369380 \h </w:instrText>
+              <w:instrText xml:space="preserve"> PAGEREF _Toc193387561 \h </w:instrText>
             </w:r>
             <w:r>
               <w:rPr>
@@ -2132,7 +2184,7 @@
               <w:lang w:eastAsia="en-GB"/>
             </w:rPr>
           </w:pPr>
-          <w:hyperlink w:anchor="_Toc193369381" w:history="1">
+          <w:hyperlink w:anchor="_Toc193387562" w:history="1">
             <w:r>
               <w:rPr>
                 <w:rStyle w:val="Hyperlink"/>
@@ -2159,7 +2211,7 @@
                 <w:noProof/>
                 <w:webHidden/>
               </w:rPr>
-              <w:instrText xml:space="preserve"> PAGEREF _Toc193369381 \h </w:instrText>
+              <w:instrText xml:space="preserve"> PAGEREF _Toc193387562 \h </w:instrText>
             </w:r>
             <w:r>
               <w:rPr>
@@ -2204,7 +2256,7 @@
               <w:lang w:eastAsia="en-GB"/>
             </w:rPr>
           </w:pPr>
-          <w:hyperlink w:anchor="_Toc193369382" w:history="1">
+          <w:hyperlink w:anchor="_Toc193387563" w:history="1">
             <w:r>
               <w:rPr>
                 <w:rStyle w:val="Hyperlink"/>
@@ -2231,7 +2283,7 @@
                 <w:noProof/>
                 <w:webHidden/>
               </w:rPr>
-              <w:instrText xml:space="preserve"> PAGEREF _Toc193369382 \h </w:instrText>
+              <w:instrText xml:space="preserve"> PAGEREF _Toc193387563 \h </w:instrText>
             </w:r>
             <w:r>
               <w:rPr>
@@ -2276,7 +2328,7 @@
               <w:lang w:eastAsia="en-GB"/>
             </w:rPr>
           </w:pPr>
-          <w:hyperlink w:anchor="_Toc193369383" w:history="1">
+          <w:hyperlink w:anchor="_Toc193387564" w:history="1">
             <w:r>
               <w:rPr>
                 <w:rStyle w:val="Hyperlink"/>
@@ -2303,7 +2355,7 @@
                 <w:noProof/>
                 <w:webHidden/>
               </w:rPr>
-              <w:instrText xml:space="preserve"> PAGEREF _Toc193369383 \h </w:instrText>
+              <w:instrText xml:space="preserve"> PAGEREF _Toc193387564 \h </w:instrText>
             </w:r>
             <w:r>
               <w:rPr>
@@ -2348,7 +2400,7 @@
               <w:lang w:eastAsia="en-GB"/>
             </w:rPr>
           </w:pPr>
-          <w:hyperlink w:anchor="_Toc193369384" w:history="1">
+          <w:hyperlink w:anchor="_Toc193387565" w:history="1">
             <w:r>
               <w:rPr>
                 <w:rStyle w:val="Hyperlink"/>
@@ -2375,7 +2427,7 @@
                 <w:noProof/>
                 <w:webHidden/>
               </w:rPr>
-              <w:instrText xml:space="preserve"> PAGEREF _Toc193369384 \h </w:instrText>
+              <w:instrText xml:space="preserve"> PAGEREF _Toc193387565 \h </w:instrText>
             </w:r>
             <w:r>
               <w:rPr>
@@ -2420,7 +2472,7 @@
               <w:lang w:eastAsia="en-GB"/>
             </w:rPr>
           </w:pPr>
-          <w:hyperlink w:anchor="_Toc193369385" w:history="1">
+          <w:hyperlink w:anchor="_Toc193387566" w:history="1">
             <w:r>
               <w:rPr>
                 <w:rStyle w:val="Hyperlink"/>
@@ -2447,7 +2499,7 @@
                 <w:noProof/>
                 <w:webHidden/>
               </w:rPr>
-              <w:instrText xml:space="preserve"> PAGEREF _Toc193369385 \h </w:instrText>
+              <w:instrText xml:space="preserve"> PAGEREF _Toc193387566 \h </w:instrText>
             </w:r>
             <w:r>
               <w:rPr>
@@ -2492,7 +2544,7 @@
               <w:lang w:eastAsia="en-GB"/>
             </w:rPr>
           </w:pPr>
-          <w:hyperlink w:anchor="_Toc193369386" w:history="1">
+          <w:hyperlink w:anchor="_Toc193387567" w:history="1">
             <w:r>
               <w:rPr>
                 <w:rStyle w:val="Hyperlink"/>
@@ -2519,7 +2571,7 @@
                 <w:noProof/>
                 <w:webHidden/>
               </w:rPr>
-              <w:instrText xml:space="preserve"> PAGEREF _Toc193369386 \h </w:instrText>
+              <w:instrText xml:space="preserve"> PAGEREF _Toc193387567 \h </w:instrText>
             </w:r>
             <w:r>
               <w:rPr>
@@ -2564,7 +2616,7 @@
               <w:lang w:eastAsia="en-GB"/>
             </w:rPr>
           </w:pPr>
-          <w:hyperlink w:anchor="_Toc193369387" w:history="1">
+          <w:hyperlink w:anchor="_Toc193387568" w:history="1">
             <w:r>
               <w:rPr>
                 <w:rStyle w:val="Hyperlink"/>
@@ -2591,7 +2643,7 @@
                 <w:noProof/>
                 <w:webHidden/>
               </w:rPr>
-              <w:instrText xml:space="preserve"> PAGEREF _Toc193369387 \h </w:instrText>
+              <w:instrText xml:space="preserve"> PAGEREF _Toc193387568 \h </w:instrText>
             </w:r>
             <w:r>
               <w:rPr>
@@ -2636,7 +2688,7 @@
               <w:lang w:eastAsia="en-GB"/>
             </w:rPr>
           </w:pPr>
-          <w:hyperlink w:anchor="_Toc193369388" w:history="1">
+          <w:hyperlink w:anchor="_Toc193387569" w:history="1">
             <w:r>
               <w:rPr>
                 <w:rStyle w:val="Hyperlink"/>
@@ -2663,7 +2715,7 @@
                 <w:noProof/>
                 <w:webHidden/>
               </w:rPr>
-              <w:instrText xml:space="preserve"> PAGEREF _Toc193369388 \h </w:instrText>
+              <w:instrText xml:space="preserve"> PAGEREF _Toc193387569 \h </w:instrText>
             </w:r>
             <w:r>
               <w:rPr>
@@ -2708,7 +2760,7 @@
               <w:lang w:eastAsia="en-GB"/>
             </w:rPr>
           </w:pPr>
-          <w:hyperlink w:anchor="_Toc193369389" w:history="1">
+          <w:hyperlink w:anchor="_Toc193387570" w:history="1">
             <w:r>
               <w:rPr>
                 <w:rStyle w:val="Hyperlink"/>
@@ -2735,7 +2787,7 @@
                 <w:noProof/>
                 <w:webHidden/>
               </w:rPr>
-              <w:instrText xml:space="preserve"> PAGEREF _Toc193369389 \h </w:instrText>
+              <w:instrText xml:space="preserve"> PAGEREF _Toc193387570 \h </w:instrText>
             </w:r>
             <w:r>
               <w:rPr>
@@ -2780,7 +2832,7 @@
               <w:lang w:eastAsia="en-GB"/>
             </w:rPr>
           </w:pPr>
-          <w:hyperlink w:anchor="_Toc193369390" w:history="1">
+          <w:hyperlink w:anchor="_Toc193387571" w:history="1">
             <w:r>
               <w:rPr>
                 <w:rStyle w:val="Hyperlink"/>
@@ -2807,7 +2859,7 @@
                 <w:noProof/>
                 <w:webHidden/>
               </w:rPr>
-              <w:instrText xml:space="preserve"> PAGEREF _Toc193369390 \h </w:instrText>
+              <w:instrText xml:space="preserve"> PAGEREF _Toc193387571 \h </w:instrText>
             </w:r>
             <w:r>
               <w:rPr>
@@ -2852,7 +2904,7 @@
               <w:lang w:eastAsia="en-GB"/>
             </w:rPr>
           </w:pPr>
-          <w:hyperlink w:anchor="_Toc193369391" w:history="1">
+          <w:hyperlink w:anchor="_Toc193387572" w:history="1">
             <w:r>
               <w:rPr>
                 <w:rStyle w:val="Hyperlink"/>
@@ -2879,7 +2931,7 @@
                 <w:noProof/>
                 <w:webHidden/>
               </w:rPr>
-              <w:instrText xml:space="preserve"> PAGEREF _Toc193369391 \h </w:instrText>
+              <w:instrText xml:space="preserve"> PAGEREF _Toc193387572 \h </w:instrText>
             </w:r>
             <w:r>
               <w:rPr>
@@ -2924,7 +2976,7 @@
               <w:lang w:eastAsia="en-GB"/>
             </w:rPr>
           </w:pPr>
-          <w:hyperlink w:anchor="_Toc193369392" w:history="1">
+          <w:hyperlink w:anchor="_Toc193387573" w:history="1">
             <w:r>
               <w:rPr>
                 <w:rStyle w:val="Hyperlink"/>
@@ -2951,7 +3003,7 @@
                 <w:noProof/>
                 <w:webHidden/>
               </w:rPr>
-              <w:instrText xml:space="preserve"> PAGEREF _Toc193369392 \h </w:instrText>
+              <w:instrText xml:space="preserve"> PAGEREF _Toc193387573 \h </w:instrText>
             </w:r>
             <w:r>
               <w:rPr>
@@ -2996,7 +3048,7 @@
               <w:lang w:eastAsia="en-GB"/>
             </w:rPr>
           </w:pPr>
-          <w:hyperlink w:anchor="_Toc193369393" w:history="1">
+          <w:hyperlink w:anchor="_Toc193387574" w:history="1">
             <w:r>
               <w:rPr>
                 <w:rStyle w:val="Hyperlink"/>
@@ -3023,7 +3075,7 @@
                 <w:noProof/>
                 <w:webHidden/>
               </w:rPr>
-              <w:instrText xml:space="preserve"> PAGEREF _Toc193369393 \h </w:instrText>
+              <w:instrText xml:space="preserve"> PAGEREF _Toc193387574 \h </w:instrText>
             </w:r>
             <w:r>
               <w:rPr>
@@ -3068,7 +3120,7 @@
               <w:lang w:eastAsia="en-GB"/>
             </w:rPr>
           </w:pPr>
-          <w:hyperlink w:anchor="_Toc193369394" w:history="1">
+          <w:hyperlink w:anchor="_Toc193387575" w:history="1">
             <w:r>
               <w:rPr>
                 <w:rStyle w:val="Hyperlink"/>
@@ -3095,7 +3147,7 @@
                 <w:noProof/>
                 <w:webHidden/>
               </w:rPr>
-              <w:instrText xml:space="preserve"> PAGEREF _Toc193369394 \h </w:instrText>
+              <w:instrText xml:space="preserve"> PAGEREF _Toc193387575 \h </w:instrText>
             </w:r>
             <w:r>
               <w:rPr>
@@ -3140,7 +3192,7 @@
               <w:lang w:eastAsia="en-GB"/>
             </w:rPr>
           </w:pPr>
-          <w:hyperlink w:anchor="_Toc193369395" w:history="1">
+          <w:hyperlink w:anchor="_Toc193387576" w:history="1">
             <w:r>
               <w:rPr>
                 <w:rStyle w:val="Hyperlink"/>
@@ -3167,7 +3219,7 @@
                 <w:noProof/>
                 <w:webHidden/>
               </w:rPr>
-              <w:instrText xml:space="preserve"> PAGEREF _Toc193369395 \h </w:instrText>
+              <w:instrText xml:space="preserve"> PAGEREF _Toc193387576 \h </w:instrText>
             </w:r>
             <w:r>
               <w:rPr>
@@ -3212,7 +3264,7 @@
               <w:lang w:eastAsia="en-GB"/>
             </w:rPr>
           </w:pPr>
-          <w:hyperlink w:anchor="_Toc193369396" w:history="1">
+          <w:hyperlink w:anchor="_Toc193387577" w:history="1">
             <w:r>
               <w:rPr>
                 <w:rStyle w:val="Hyperlink"/>
@@ -3239,7 +3291,7 @@
                 <w:noProof/>
                 <w:webHidden/>
               </w:rPr>
-              <w:instrText xml:space="preserve"> PAGEREF _Toc193369396 \h </w:instrText>
+              <w:instrText xml:space="preserve"> PAGEREF _Toc193387577 \h </w:instrText>
             </w:r>
             <w:r>
               <w:rPr>
@@ -3284,7 +3336,7 @@
               <w:lang w:eastAsia="en-GB"/>
             </w:rPr>
           </w:pPr>
-          <w:hyperlink w:anchor="_Toc193369397" w:history="1">
+          <w:hyperlink w:anchor="_Toc193387578" w:history="1">
             <w:r>
               <w:rPr>
                 <w:rStyle w:val="Hyperlink"/>
@@ -3311,7 +3363,7 @@
                 <w:noProof/>
                 <w:webHidden/>
               </w:rPr>
-              <w:instrText xml:space="preserve"> PAGEREF _Toc193369397 \h </w:instrText>
+              <w:instrText xml:space="preserve"> PAGEREF _Toc193387578 \h </w:instrText>
             </w:r>
             <w:r>
               <w:rPr>
@@ -3356,7 +3408,7 @@
               <w:lang w:eastAsia="en-GB"/>
             </w:rPr>
           </w:pPr>
-          <w:hyperlink w:anchor="_Toc193369398" w:history="1">
+          <w:hyperlink w:anchor="_Toc193387579" w:history="1">
             <w:r>
               <w:rPr>
                 <w:rStyle w:val="Hyperlink"/>
@@ -3383,7 +3435,7 @@
                 <w:noProof/>
                 <w:webHidden/>
               </w:rPr>
-              <w:instrText xml:space="preserve"> PAGEREF _Toc193369398 \h </w:instrText>
+              <w:instrText xml:space="preserve"> PAGEREF _Toc193387579 \h </w:instrText>
             </w:r>
             <w:r>
               <w:rPr>
@@ -3428,7 +3480,7 @@
               <w:lang w:eastAsia="en-GB"/>
             </w:rPr>
           </w:pPr>
-          <w:hyperlink w:anchor="_Toc193369399" w:history="1">
+          <w:hyperlink w:anchor="_Toc193387580" w:history="1">
             <w:r>
               <w:rPr>
                 <w:rStyle w:val="Hyperlink"/>
@@ -3455,7 +3507,7 @@
                 <w:noProof/>
                 <w:webHidden/>
               </w:rPr>
-              <w:instrText xml:space="preserve"> PAGEREF _Toc193369399 \h </w:instrText>
+              <w:instrText xml:space="preserve"> PAGEREF _Toc193387580 \h </w:instrText>
             </w:r>
             <w:r>
               <w:rPr>
@@ -3500,7 +3552,7 @@
               <w:lang w:eastAsia="en-GB"/>
             </w:rPr>
           </w:pPr>
-          <w:hyperlink w:anchor="_Toc193369400" w:history="1">
+          <w:hyperlink w:anchor="_Toc193387581" w:history="1">
             <w:r>
               <w:rPr>
                 <w:rStyle w:val="Hyperlink"/>
@@ -3527,7 +3579,7 @@
                 <w:noProof/>
                 <w:webHidden/>
               </w:rPr>
-              <w:instrText xml:space="preserve"> PAGEREF _Toc193369400 \h </w:instrText>
+              <w:instrText xml:space="preserve"> PAGEREF _Toc193387581 \h </w:instrText>
             </w:r>
             <w:r>
               <w:rPr>
@@ -3572,7 +3624,7 @@
               <w:lang w:eastAsia="en-GB"/>
             </w:rPr>
           </w:pPr>
-          <w:hyperlink w:anchor="_Toc193369401" w:history="1">
+          <w:hyperlink w:anchor="_Toc193387582" w:history="1">
             <w:r>
               <w:rPr>
                 <w:rStyle w:val="Hyperlink"/>
@@ -3599,7 +3651,7 @@
                 <w:noProof/>
                 <w:webHidden/>
               </w:rPr>
-              <w:instrText xml:space="preserve"> PAGEREF _Toc193369401 \h </w:instrText>
+              <w:instrText xml:space="preserve"> PAGEREF _Toc193387582 \h </w:instrText>
             </w:r>
             <w:r>
               <w:rPr>
@@ -3644,7 +3696,7 @@
               <w:lang w:eastAsia="en-GB"/>
             </w:rPr>
           </w:pPr>
-          <w:hyperlink w:anchor="_Toc193369402" w:history="1">
+          <w:hyperlink w:anchor="_Toc193387583" w:history="1">
             <w:r>
               <w:rPr>
                 <w:rStyle w:val="Hyperlink"/>
@@ -3671,7 +3723,7 @@
                 <w:noProof/>
                 <w:webHidden/>
               </w:rPr>
-              <w:instrText xml:space="preserve"> PAGEREF _Toc193369402 \h </w:instrText>
+              <w:instrText xml:space="preserve"> PAGEREF _Toc193387583 \h </w:instrText>
             </w:r>
             <w:r>
               <w:rPr>
@@ -3716,7 +3768,7 @@
               <w:lang w:eastAsia="en-GB"/>
             </w:rPr>
           </w:pPr>
-          <w:hyperlink w:anchor="_Toc193369403" w:history="1">
+          <w:hyperlink w:anchor="_Toc193387584" w:history="1">
             <w:r>
               <w:rPr>
                 <w:rStyle w:val="Hyperlink"/>
@@ -3743,7 +3795,7 @@
                 <w:noProof/>
                 <w:webHidden/>
               </w:rPr>
-              <w:instrText xml:space="preserve"> PAGEREF _Toc193369403 \h </w:instrText>
+              <w:instrText xml:space="preserve"> PAGEREF _Toc193387584 \h </w:instrText>
             </w:r>
             <w:r>
               <w:rPr>
@@ -3788,7 +3840,7 @@
               <w:lang w:eastAsia="en-GB"/>
             </w:rPr>
           </w:pPr>
-          <w:hyperlink w:anchor="_Toc193369404" w:history="1">
+          <w:hyperlink w:anchor="_Toc193387585" w:history="1">
             <w:r>
               <w:rPr>
                 <w:rStyle w:val="Hyperlink"/>
@@ -3815,7 +3867,7 @@
                 <w:noProof/>
                 <w:webHidden/>
               </w:rPr>
-              <w:instrText xml:space="preserve"> PAGEREF _Toc193369404 \h </w:instrText>
+              <w:instrText xml:space="preserve"> PAGEREF _Toc193387585 \h </w:instrText>
             </w:r>
             <w:r>
               <w:rPr>
@@ -3860,7 +3912,7 @@
               <w:lang w:eastAsia="en-GB"/>
             </w:rPr>
           </w:pPr>
-          <w:hyperlink w:anchor="_Toc193369405" w:history="1">
+          <w:hyperlink w:anchor="_Toc193387586" w:history="1">
             <w:r>
               <w:rPr>
                 <w:rStyle w:val="Hyperlink"/>
@@ -3887,7 +3939,7 @@
                 <w:noProof/>
                 <w:webHidden/>
               </w:rPr>
-              <w:instrText xml:space="preserve"> PAGEREF _Toc193369405 \h </w:instrText>
+              <w:instrText xml:space="preserve"> PAGEREF _Toc193387586 \h </w:instrText>
             </w:r>
             <w:r>
               <w:rPr>
@@ -3932,7 +3984,7 @@
               <w:lang w:eastAsia="en-GB"/>
             </w:rPr>
           </w:pPr>
-          <w:hyperlink w:anchor="_Toc193369406" w:history="1">
+          <w:hyperlink w:anchor="_Toc193387587" w:history="1">
             <w:r>
               <w:rPr>
                 <w:rStyle w:val="Hyperlink"/>
@@ -3959,7 +4011,7 @@
                 <w:noProof/>
                 <w:webHidden/>
               </w:rPr>
-              <w:instrText xml:space="preserve"> PAGEREF _Toc193369406 \h </w:instrText>
+              <w:instrText xml:space="preserve"> PAGEREF _Toc193387587 \h </w:instrText>
             </w:r>
             <w:r>
               <w:rPr>
@@ -4004,7 +4056,7 @@
               <w:lang w:eastAsia="en-GB"/>
             </w:rPr>
           </w:pPr>
-          <w:hyperlink w:anchor="_Toc193369407" w:history="1">
+          <w:hyperlink w:anchor="_Toc193387588" w:history="1">
             <w:r>
               <w:rPr>
                 <w:rStyle w:val="Hyperlink"/>
@@ -4031,7 +4083,7 @@
                 <w:noProof/>
                 <w:webHidden/>
               </w:rPr>
-              <w:instrText xml:space="preserve"> PAGEREF _Toc193369407 \h </w:instrText>
+              <w:instrText xml:space="preserve"> PAGEREF _Toc193387588 \h </w:instrText>
             </w:r>
             <w:r>
               <w:rPr>
@@ -4076,7 +4128,7 @@
               <w:lang w:eastAsia="en-GB"/>
             </w:rPr>
           </w:pPr>
-          <w:hyperlink w:anchor="_Toc193369408" w:history="1">
+          <w:hyperlink w:anchor="_Toc193387589" w:history="1">
             <w:r>
               <w:rPr>
                 <w:rStyle w:val="Hyperlink"/>
@@ -4103,7 +4155,7 @@
                 <w:noProof/>
                 <w:webHidden/>
               </w:rPr>
-              <w:instrText xml:space="preserve"> PAGEREF _Toc193369408 \h </w:instrText>
+              <w:instrText xml:space="preserve"> PAGEREF _Toc193387589 \h </w:instrText>
             </w:r>
             <w:r>
               <w:rPr>
@@ -4148,7 +4200,7 @@
               <w:lang w:eastAsia="en-GB"/>
             </w:rPr>
           </w:pPr>
-          <w:hyperlink w:anchor="_Toc193369409" w:history="1">
+          <w:hyperlink w:anchor="_Toc193387590" w:history="1">
             <w:r>
               <w:rPr>
                 <w:rStyle w:val="Hyperlink"/>
@@ -4175,7 +4227,7 @@
                 <w:noProof/>
                 <w:webHidden/>
               </w:rPr>
-              <w:instrText xml:space="preserve"> PAGEREF _Toc193369409 \h </w:instrText>
+              <w:instrText xml:space="preserve"> PAGEREF _Toc193387590 \h </w:instrText>
             </w:r>
             <w:r>
               <w:rPr>
@@ -4244,7 +4296,7 @@
       <w:pPr>
         <w:pStyle w:val="Heading1"/>
       </w:pPr>
-      <w:bookmarkStart w:id="1" w:name="_Toc193369363"/>
+      <w:bookmarkStart w:id="1" w:name="_Toc193387544"/>
       <w:r>
         <w:t>Introduction &amp; Motivation</w:t>
       </w:r>
@@ -4261,14 +4313,7 @@
         <w:rPr>
           <w:rFonts w:cs="Times New Roman"/>
         </w:rPr>
-        <w:t xml:space="preserve">Modern road traffic systems face a series of diverse challenges: rush hour, emergency vehicle prioritization and imperfect driver behaviour are just some of the few driving forces behind why the problem of near-optimal traffic signal control (TSC) is a challenging one to solve. Original fixed-time control algorithms fail to cope with the ever-changing demands of modern road networks, resulting in increased journey times, increased vehicle emissions and reduced road </w:t>
-      </w:r>
-      <w:r>
-        <w:rPr>
-          <w:rFonts w:cs="Times New Roman"/>
-        </w:rPr>
-        <w:lastRenderedPageBreak/>
-        <w:t xml:space="preserve">user safety. A well-adapted traffic signal control algorithm should consider all road users, with a focus that extends past maximizing junction throughout to also prioritizing driver safety, emergency vehicle response times and extending fairness to pedestrians and cyclists, in the same manner it does for cars. </w:t>
+        <w:t xml:space="preserve">Modern road traffic systems face a series of diverse challenges: rush hour, emergency vehicle prioritization and imperfect driver behaviour are just some of the few driving forces behind why the problem of near-optimal traffic signal control (TSC) is a challenging one to solve. Original fixed-time control algorithms fail to cope with the ever-changing demands of modern road networks, resulting in increased journey times, increased vehicle emissions and reduced road user safety. A well-adapted traffic signal control algorithm should consider all road users, with a focus that extends past maximizing junction throughout to also prioritizing driver safety, emergency vehicle response times and extending fairness to pedestrians and cyclists, in the same manner it does for cars. </w:t>
       </w:r>
     </w:p>
     <w:p>
@@ -4293,6 +4338,7 @@
           <w:id w:val="-1206015994"/>
           <w:citation/>
         </w:sdtPr>
+        <w:sdtEndPr/>
         <w:sdtContent>
           <w:r>
             <w:rPr>
@@ -4383,6 +4429,7 @@
           <w:id w:val="763341938"/>
           <w:citation/>
         </w:sdtPr>
+        <w:sdtEndPr/>
         <w:sdtContent>
           <w:r>
             <w:rPr>
@@ -4445,6 +4492,7 @@
           <w:id w:val="-748656235"/>
           <w:citation/>
         </w:sdtPr>
+        <w:sdtEndPr/>
         <w:sdtContent>
           <w:r>
             <w:rPr>
@@ -4580,7 +4628,7 @@
       <w:pPr>
         <w:pStyle w:val="Heading1"/>
       </w:pPr>
-      <w:bookmarkStart w:id="2" w:name="_Toc193369364"/>
+      <w:bookmarkStart w:id="2" w:name="_Toc193387545"/>
       <w:r>
         <w:t>Description of Work</w:t>
       </w:r>
@@ -4589,11 +4637,39 @@
     <w:p>
       <w:pPr>
         <w:rPr>
-          <w:b/>
-          <w:bCs/>
           <w:color w:val="000000" w:themeColor="text1"/>
         </w:rPr>
       </w:pPr>
+      <w:r>
+        <w:rPr>
+          <w:color w:val="000000" w:themeColor="text1"/>
+        </w:rPr>
+        <w:t xml:space="preserve">This project aims to </w:t>
+      </w:r>
+      <w:r>
+        <w:rPr>
+          <w:color w:val="000000" w:themeColor="text1"/>
+        </w:rPr>
+        <w:t>design a reinforcement learning agent that is capable of routing cars, emergency vehicles and pedestrians across a junction effectively.</w:t>
+      </w:r>
+      <w:r>
+        <w:rPr>
+          <w:color w:val="000000" w:themeColor="text1"/>
+        </w:rPr>
+        <w:t xml:space="preserve"> The project integrates with SUMO to assist with modelling and visualising traffic flow.</w:t>
+      </w:r>
+      <w:r>
+        <w:rPr>
+          <w:color w:val="000000" w:themeColor="text1"/>
+        </w:rPr>
+        <w:t xml:space="preserve"> </w:t>
+      </w:r>
+      <w:r>
+        <w:rPr>
+          <w:color w:val="000000" w:themeColor="text1"/>
+        </w:rPr>
+        <w:t>This project conducts experiments on what constitutes effective state representation and conducts a series of experiments using real-world data to validate this.</w:t>
+      </w:r>
     </w:p>
     <w:p>
       <w:pPr>
@@ -4605,20 +4681,61 @@
         <w:rPr>
           <w:color w:val="000000" w:themeColor="text1"/>
         </w:rPr>
-        <w:t>d</w:t>
-      </w:r>
-      <w:r>
-        <w:rPr>
-          <w:color w:val="000000" w:themeColor="text1"/>
-        </w:rPr>
-        <w:t>escription of the work explaining what your project is meant to achieve, how it is meant to function, e.g., perhaps even a functional specification for a software-oriented project</w:t>
+        <w:lastRenderedPageBreak/>
+        <w:t xml:space="preserve"> The project includes a variety of classes to assist with training and visualising the agent</w:t>
+      </w:r>
+      <w:r>
+        <w:rPr>
+          <w:color w:val="000000" w:themeColor="text1"/>
+        </w:rPr>
+        <w:t>.</w:t>
+      </w:r>
+    </w:p>
+    <w:p>
+      <w:pPr>
+        <w:rPr>
+          <w:color w:val="000000" w:themeColor="text1"/>
+        </w:rPr>
+      </w:pPr>
+      <w:r>
+        <w:rPr>
+          <w:color w:val="000000" w:themeColor="text1"/>
+        </w:rPr>
+        <w:t xml:space="preserve">as well as a linear optimization model that will be used for evaluating the </w:t>
+      </w:r>
+      <w:proofErr w:type="gramStart"/>
+      <w:r>
+        <w:rPr>
+          <w:color w:val="000000" w:themeColor="text1"/>
+        </w:rPr>
+        <w:t>agents</w:t>
+      </w:r>
+      <w:proofErr w:type="gramEnd"/>
+      <w:r>
+        <w:rPr>
+          <w:color w:val="000000" w:themeColor="text1"/>
+        </w:rPr>
+        <w:t xml:space="preserve"> effectiveness.</w:t>
+      </w:r>
+    </w:p>
+    <w:p>
+      <w:pPr>
+        <w:rPr>
+          <w:color w:val="000000" w:themeColor="text1"/>
+        </w:rPr>
+      </w:pPr>
+      <w:r>
+        <w:rPr>
+          <w:color w:val="000000" w:themeColor="text1"/>
+        </w:rPr>
+        <w:t>description of the work explaining what your project is meant to achieve, how it is meant to function, e.g., perhaps even a functional specification for a software-oriented project</w:t>
       </w:r>
     </w:p>
     <w:p>
       <w:pPr>
         <w:pStyle w:val="Heading1"/>
       </w:pPr>
-      <w:bookmarkStart w:id="3" w:name="_Toc193369365"/>
+      <w:bookmarkStart w:id="3" w:name="_Toc193387546"/>
       <w:r>
         <w:t>Problem Background</w:t>
       </w:r>
@@ -4671,7 +4788,7 @@
       <w:pPr>
         <w:pStyle w:val="Heading3"/>
       </w:pPr>
-      <w:bookmarkStart w:id="4" w:name="_Toc193369366"/>
+      <w:bookmarkStart w:id="4" w:name="_Toc193387547"/>
       <w:r>
         <w:t>Reinforcement Learning</w:t>
       </w:r>
@@ -4729,14 +4846,7 @@
         <w:rPr>
           <w:color w:val="000000" w:themeColor="text1"/>
         </w:rPr>
-        <w:t xml:space="preserve">Reinforcement </w:t>
-      </w:r>
-      <w:r>
-        <w:rPr>
-          <w:color w:val="000000" w:themeColor="text1"/>
-        </w:rPr>
-        <w:lastRenderedPageBreak/>
-        <w:t>learning leverages the Markov decision process (MDP</w:t>
+        <w:t>Reinforcement learning leverages the Markov decision process (MDP</w:t>
       </w:r>
       <w:r>
         <w:rPr>
@@ -4972,12 +5082,14 @@
           <w:color w:val="000000" w:themeColor="text1"/>
         </w:rPr>
       </w:pPr>
+      <w:proofErr w:type="gramStart"/>
       <w:r>
         <w:rPr>
           <w:color w:val="000000" w:themeColor="text1"/>
         </w:rPr>
         <w:t>Policy  -</w:t>
       </w:r>
+      <w:proofErr w:type="gramEnd"/>
       <w:r>
         <w:rPr>
           <w:color w:val="000000" w:themeColor="text1"/>
@@ -5073,7 +5185,21 @@
         <w:rPr>
           <w:color w:val="000000" w:themeColor="text1"/>
         </w:rPr>
-        <w:t xml:space="preserve"> using the Bellman equation [insert bellman eq here]</w:t>
+        <w:t xml:space="preserve"> using the Bellman equation [insert bellman </w:t>
+      </w:r>
+      <w:proofErr w:type="spellStart"/>
+      <w:r>
+        <w:rPr>
+          <w:color w:val="000000" w:themeColor="text1"/>
+        </w:rPr>
+        <w:t>eq</w:t>
+      </w:r>
+      <w:proofErr w:type="spellEnd"/>
+      <w:r>
+        <w:rPr>
+          <w:color w:val="000000" w:themeColor="text1"/>
+        </w:rPr>
+        <w:t xml:space="preserve"> here]</w:t>
       </w:r>
       <w:r>
         <w:rPr>
@@ -5178,7 +5304,7 @@
       <w:pPr>
         <w:pStyle w:val="Heading3"/>
       </w:pPr>
-      <w:bookmarkStart w:id="5" w:name="_Toc193369367"/>
+      <w:bookmarkStart w:id="5" w:name="_Toc193387548"/>
       <w:r>
         <w:t>Deep Reinforcement Learning</w:t>
       </w:r>
@@ -5243,6 +5369,7 @@
         <w:rPr>
           <w:color w:val="000000" w:themeColor="text1"/>
         </w:rPr>
+        <w:lastRenderedPageBreak/>
         <w:t xml:space="preserve">To address this limitation, </w:t>
       </w:r>
       <w:r>
@@ -5309,7 +5436,23 @@
         <w:rPr>
           <w:color w:val="000000" w:themeColor="text1"/>
         </w:rPr>
-        <w:t xml:space="preserve">and outputs Q-values for each possible action,the action with the largest Q-value is enacted upon the environment. </w:t>
+        <w:t xml:space="preserve">and outputs Q-values for each possible </w:t>
+      </w:r>
+      <w:proofErr w:type="spellStart"/>
+      <w:proofErr w:type="gramStart"/>
+      <w:r>
+        <w:rPr>
+          <w:color w:val="000000" w:themeColor="text1"/>
+        </w:rPr>
+        <w:t>action,the</w:t>
+      </w:r>
+      <w:proofErr w:type="spellEnd"/>
+      <w:proofErr w:type="gramEnd"/>
+      <w:r>
+        <w:rPr>
+          <w:color w:val="000000" w:themeColor="text1"/>
+        </w:rPr>
+        <w:t xml:space="preserve"> action with the largest Q-value is enacted upon the environment. </w:t>
       </w:r>
       <w:r>
         <w:rPr>
@@ -5322,7 +5465,7 @@
       <w:pPr>
         <w:pStyle w:val="Heading3"/>
       </w:pPr>
-      <w:bookmarkStart w:id="6" w:name="_Toc193369368"/>
+      <w:bookmarkStart w:id="6" w:name="_Toc193387549"/>
       <w:r>
         <w:t>Linear and Discrete Optimization</w:t>
       </w:r>
@@ -5364,9 +5507,8 @@
       <w:pPr>
         <w:pStyle w:val="Heading1"/>
       </w:pPr>
-      <w:bookmarkStart w:id="7" w:name="_Toc193369369"/>
-      <w:r>
-        <w:lastRenderedPageBreak/>
+      <w:bookmarkStart w:id="7" w:name="_Toc193387550"/>
+      <w:r>
         <w:t>Literature Review:</w:t>
       </w:r>
       <w:bookmarkEnd w:id="7"/>
@@ -5375,7 +5517,7 @@
       <w:pPr>
         <w:pStyle w:val="Heading2"/>
       </w:pPr>
-      <w:bookmarkStart w:id="8" w:name="_Toc193369370"/>
+      <w:bookmarkStart w:id="8" w:name="_Toc193387551"/>
       <w:r>
         <w:t>Intro</w:t>
       </w:r>
@@ -5396,7 +5538,15 @@
         <w:ind w:left="720"/>
       </w:pPr>
       <w:r>
-        <w:t>Fixed Time Systems: These operate based on a cyclical structure with a fixed time period for each traffic phase.</w:t>
+        <w:t xml:space="preserve">Fixed Time Systems: These operate based on a cyclical structure with a fixed </w:t>
+      </w:r>
+      <w:proofErr w:type="gramStart"/>
+      <w:r>
+        <w:t>time period</w:t>
+      </w:r>
+      <w:proofErr w:type="gramEnd"/>
+      <w:r>
+        <w:t xml:space="preserve"> for each traffic phase.</w:t>
       </w:r>
     </w:p>
     <w:p>
@@ -5422,6 +5572,7 @@
           <w:id w:val="70164284"/>
           <w:citation/>
         </w:sdtPr>
+        <w:sdtEndPr/>
         <w:sdtContent>
           <w:r>
             <w:fldChar w:fldCharType="begin"/>
@@ -5451,6 +5602,7 @@
           <w:id w:val="-1045908182"/>
           <w:citation/>
         </w:sdtPr>
+        <w:sdtEndPr/>
         <w:sdtContent>
           <w:r>
             <w:fldChar w:fldCharType="begin"/>
@@ -5480,6 +5632,7 @@
           <w:id w:val="-102495516"/>
           <w:citation/>
         </w:sdtPr>
+        <w:sdtEndPr/>
         <w:sdtContent>
           <w:r>
             <w:fldChar w:fldCharType="begin"/>
@@ -5507,14 +5660,22 @@
     </w:p>
     <w:p>
       <w:r>
-        <w:t>More recently, research has been focused on leveraging computational methods in the problem context to develop adaptive systems by leveraging: heuristics, metaheuristics, artificial intelligence and mathematical optimization. This literature review will focus on the latter two.</w:t>
+        <w:t xml:space="preserve">More recently, research has been focused on leveraging computational methods in the problem context to develop adaptive systems by </w:t>
+      </w:r>
+      <w:proofErr w:type="gramStart"/>
+      <w:r>
+        <w:t>leveraging:</w:t>
+      </w:r>
+      <w:proofErr w:type="gramEnd"/>
+      <w:r>
+        <w:t xml:space="preserve"> heuristics, metaheuristics, artificial intelligence and mathematical optimization. This literature review will focus on the latter two.</w:t>
       </w:r>
     </w:p>
     <w:p>
       <w:pPr>
         <w:pStyle w:val="Heading2"/>
       </w:pPr>
-      <w:bookmarkStart w:id="9" w:name="_Toc193369371"/>
+      <w:bookmarkStart w:id="9" w:name="_Toc193387552"/>
       <w:r>
         <w:t>Reinforcement Learning Literature</w:t>
       </w:r>
@@ -5524,7 +5685,7 @@
       <w:pPr>
         <w:pStyle w:val="Heading3"/>
       </w:pPr>
-      <w:bookmarkStart w:id="10" w:name="_Toc193369372"/>
+      <w:bookmarkStart w:id="10" w:name="_Toc193387553"/>
       <w:r>
         <w:t>Frameworks Used</w:t>
       </w:r>
@@ -5539,6 +5700,7 @@
           <w:id w:val="-910231845"/>
           <w:citation/>
         </w:sdtPr>
+        <w:sdtEndPr/>
         <w:sdtContent>
           <w:r>
             <w:fldChar w:fldCharType="begin"/>
@@ -5574,6 +5736,7 @@
           <w:id w:val="-359672941"/>
           <w:citation/>
         </w:sdtPr>
+        <w:sdtEndPr/>
         <w:sdtContent>
           <w:r>
             <w:fldChar w:fldCharType="begin"/>
@@ -5601,13 +5764,23 @@
     </w:p>
     <w:p>
       <w:r>
-        <w:t xml:space="preserve">Modern research has focused on leveraging neural networks through DRL, in order to cope with the high-dimensional state space. Studies such as </w:t>
+        <w:lastRenderedPageBreak/>
+        <w:t xml:space="preserve">Modern research has focused on leveraging neural networks through DRL, </w:t>
+      </w:r>
+      <w:proofErr w:type="gramStart"/>
+      <w:r>
+        <w:t>in order to</w:t>
+      </w:r>
+      <w:proofErr w:type="gramEnd"/>
+      <w:r>
+        <w:t xml:space="preserve"> cope with the high-dimensional state space. Studies such as </w:t>
       </w:r>
       <w:sdt>
         <w:sdtPr>
           <w:id w:val="-1845078140"/>
           <w:citation/>
         </w:sdtPr>
+        <w:sdtEndPr/>
         <w:sdtContent>
           <w:r>
             <w:fldChar w:fldCharType="begin"/>
@@ -5637,6 +5810,7 @@
           <w:id w:val="286945527"/>
           <w:citation/>
         </w:sdtPr>
+        <w:sdtEndPr/>
         <w:sdtContent>
           <w:r>
             <w:fldChar w:fldCharType="begin"/>
@@ -5666,6 +5840,7 @@
           <w:id w:val="-1893271269"/>
           <w:citation/>
         </w:sdtPr>
+        <w:sdtEndPr/>
         <w:sdtContent>
           <w:r>
             <w:fldChar w:fldCharType="begin"/>
@@ -5692,6 +5867,7 @@
           <w:id w:val="1797945598"/>
           <w:citation/>
         </w:sdtPr>
+        <w:sdtEndPr/>
         <w:sdtContent>
           <w:r>
             <w:fldChar w:fldCharType="begin"/>
@@ -5727,6 +5903,7 @@
           <w:id w:val="-1494333303"/>
           <w:citation/>
         </w:sdtPr>
+        <w:sdtEndPr/>
         <w:sdtContent>
           <w:r>
             <w:fldChar w:fldCharType="begin"/>
@@ -5756,7 +5933,7 @@
       <w:pPr>
         <w:pStyle w:val="Heading3"/>
       </w:pPr>
-      <w:bookmarkStart w:id="11" w:name="_Toc193369373"/>
+      <w:bookmarkStart w:id="11" w:name="_Toc193387554"/>
       <w:r>
         <w:t>Simulator Choices</w:t>
       </w:r>
@@ -5764,7 +5941,15 @@
     </w:p>
     <w:p>
       <w:r>
-        <w:t>Urban simulators are an effective way to model vehicle flow and capture key complexities such as driver behaviour and vehicle acceleration. Using a sophisticated simulator will ensure more accurate adaptation to the models real-world deployment environment.</w:t>
+        <w:t xml:space="preserve">Urban simulators are an effective way to model vehicle flow and capture key complexities such as driver behaviour and vehicle acceleration. Using a sophisticated simulator will ensure more accurate adaptation to the </w:t>
+      </w:r>
+      <w:proofErr w:type="gramStart"/>
+      <w:r>
+        <w:t>models</w:t>
+      </w:r>
+      <w:proofErr w:type="gramEnd"/>
+      <w:r>
+        <w:t xml:space="preserve"> real-world deployment environment.</w:t>
       </w:r>
     </w:p>
     <w:p>
@@ -5793,8 +5978,15 @@
         </w:numPr>
       </w:pPr>
       <w:r>
-        <w:lastRenderedPageBreak/>
-        <w:t>Macroscopic simulators abstract individual details and focus on vehicular flow as a whole,  without modelling individual vehicle dynamics.</w:t>
+        <w:t xml:space="preserve">Macroscopic simulators abstract individual details and focus on vehicular flow as a </w:t>
+      </w:r>
+      <w:proofErr w:type="gramStart"/>
+      <w:r>
+        <w:t>whole,  without</w:t>
+      </w:r>
+      <w:proofErr w:type="gramEnd"/>
+      <w:r>
+        <w:t xml:space="preserve"> modelling individual vehicle dynamics.</w:t>
       </w:r>
     </w:p>
     <w:p>
@@ -5806,7 +5998,15 @@
         </w:numPr>
       </w:pPr>
       <w:r>
-        <w:t>Mesoscopic simulators are a hybrid of both approaches, and will model overall vehicle flow with some consideration to individual behaviour.</w:t>
+        <w:t xml:space="preserve">Mesoscopic simulators are a hybrid of both </w:t>
+      </w:r>
+      <w:proofErr w:type="gramStart"/>
+      <w:r>
+        <w:t>approaches, and</w:t>
+      </w:r>
+      <w:proofErr w:type="gramEnd"/>
+      <w:r>
+        <w:t xml:space="preserve"> will model overall vehicle flow with some consideration to individual behaviour.</w:t>
       </w:r>
     </w:p>
     <w:p>
@@ -5818,6 +6018,7 @@
           <w:id w:val="-1161617029"/>
           <w:citation/>
         </w:sdtPr>
+        <w:sdtEndPr/>
         <w:sdtContent>
           <w:r>
             <w:fldChar w:fldCharType="begin"/>
@@ -5847,6 +6048,7 @@
           <w:id w:val="1698418524"/>
           <w:citation/>
         </w:sdtPr>
+        <w:sdtEndPr/>
         <w:sdtContent>
           <w:r>
             <w:fldChar w:fldCharType="begin"/>
@@ -5876,6 +6078,7 @@
           <w:id w:val="-1256583846"/>
           <w:citation/>
         </w:sdtPr>
+        <w:sdtEndPr/>
         <w:sdtContent>
           <w:r>
             <w:fldChar w:fldCharType="begin"/>
@@ -5905,6 +6108,7 @@
           <w:id w:val="-1619823883"/>
           <w:citation/>
         </w:sdtPr>
+        <w:sdtEndPr/>
         <w:sdtContent>
           <w:r>
             <w:fldChar w:fldCharType="begin"/>
@@ -5931,6 +6135,7 @@
           <w:id w:val="345598736"/>
           <w:citation/>
         </w:sdtPr>
+        <w:sdtEndPr/>
         <w:sdtContent>
           <w:r>
             <w:fldChar w:fldCharType="begin"/>
@@ -5963,6 +6168,7 @@
           <w:id w:val="964170189"/>
           <w:citation/>
         </w:sdtPr>
+        <w:sdtEndPr/>
         <w:sdtContent>
           <w:r>
             <w:fldChar w:fldCharType="begin"/>
@@ -5998,6 +6204,7 @@
           <w:id w:val="902718385"/>
           <w:citation/>
         </w:sdtPr>
+        <w:sdtEndPr/>
         <w:sdtContent>
           <w:r>
             <w:fldChar w:fldCharType="begin"/>
@@ -6027,6 +6234,7 @@
           <w:id w:val="166294742"/>
           <w:citation/>
         </w:sdtPr>
+        <w:sdtEndPr/>
         <w:sdtContent>
           <w:r>
             <w:fldChar w:fldCharType="begin"/>
@@ -6056,6 +6264,7 @@
           <w:id w:val="313222988"/>
           <w:citation/>
         </w:sdtPr>
+        <w:sdtEndPr/>
         <w:sdtContent>
           <w:r>
             <w:fldChar w:fldCharType="begin"/>
@@ -6083,14 +6292,22 @@
     </w:p>
     <w:p>
       <w:r>
-        <w:t>One notable shortcoming across the literature is the lack of simulation parameters disclosed, meaning it is hard to replicate and verify results. Factors such as: max car speed, acceleration, road length, vehicle length and driver imperfection rating are often omitted, despite the sensitivity of final results in regard to these parameters.</w:t>
+        <w:t xml:space="preserve">One notable shortcoming across the literature is the lack of simulation parameters disclosed, meaning it is hard to replicate and verify results. Factors such as: max car speed, acceleration, road length, vehicle length and driver imperfection rating are often omitted, despite the sensitivity of </w:t>
+      </w:r>
+      <w:proofErr w:type="gramStart"/>
+      <w:r>
+        <w:t>final results</w:t>
+      </w:r>
+      <w:proofErr w:type="gramEnd"/>
+      <w:r>
+        <w:t xml:space="preserve"> in regard to these parameters.</w:t>
       </w:r>
     </w:p>
     <w:p>
       <w:pPr>
         <w:pStyle w:val="Heading3"/>
       </w:pPr>
-      <w:bookmarkStart w:id="12" w:name="_Toc193369374"/>
+      <w:bookmarkStart w:id="12" w:name="_Toc193387555"/>
       <w:r>
         <w:t>Actors Involved</w:t>
       </w:r>
@@ -6098,7 +6315,23 @@
     </w:p>
     <w:p>
       <w:r>
-        <w:t>Simulation tools allow for the inclusion of various road actors. SUMO allows for the inclusion of Cars, Cyclists, Pedestrians, Emergency Vehicles and Public transport. Despite this, the majority of papers studied focus exclusively on cars. This shortcoming limits the real-world validity of the majority of studies and is a major barrier to deploying systems into the real-world.</w:t>
+        <w:t xml:space="preserve">Simulation tools allow for the inclusion of various road actors. SUMO allows for the inclusion of Cars, Cyclists, Pedestrians, Emergency Vehicles and Public transport. Despite this, </w:t>
+      </w:r>
+      <w:proofErr w:type="gramStart"/>
+      <w:r>
+        <w:t>the majority of</w:t>
+      </w:r>
+      <w:proofErr w:type="gramEnd"/>
+      <w:r>
+        <w:t xml:space="preserve"> papers studied focus exclusively on cars. This shortcoming limits the real-world validity of </w:t>
+      </w:r>
+      <w:proofErr w:type="gramStart"/>
+      <w:r>
+        <w:t>the majority of</w:t>
+      </w:r>
+      <w:proofErr w:type="gramEnd"/>
+      <w:r>
+        <w:t xml:space="preserve"> studies and is a major barrier to deploying systems into the real-world.</w:t>
       </w:r>
     </w:p>
     <w:p>
@@ -6110,6 +6343,7 @@
           <w:id w:val="-823815191"/>
           <w:citation/>
         </w:sdtPr>
+        <w:sdtEndPr/>
         <w:sdtContent>
           <w:r>
             <w:fldChar w:fldCharType="begin"/>
@@ -6139,6 +6373,7 @@
           <w:id w:val="-1842998510"/>
           <w:citation/>
         </w:sdtPr>
+        <w:sdtEndPr/>
         <w:sdtContent>
           <w:r>
             <w:fldChar w:fldCharType="begin"/>
@@ -6161,12 +6396,32 @@
         </w:sdtContent>
       </w:sdt>
       <w:r>
-        <w:t xml:space="preserve"> extends the simulation environment to involve pedestrians. The work is based off a pre-existing model [cite here] but extended to penalize pedestrian delays. Real-world validity of this work is extended by simulating jay-walking and studying the effects this realistic factor has on model performance.</w:t>
+        <w:t xml:space="preserve"> extends the simulation environment to involve pedestrians. The work is based off a pre-existing model [cite here] but extended to penalize pedestrian delays. Real-world validity of this work is extended by simulating </w:t>
+      </w:r>
+      <w:proofErr w:type="gramStart"/>
+      <w:r>
+        <w:t>jay-walking</w:t>
+      </w:r>
+      <w:proofErr w:type="gramEnd"/>
+      <w:r>
+        <w:t xml:space="preserve"> and studying the effects this realistic factor has on model performance.</w:t>
       </w:r>
     </w:p>
     <w:p>
       <w:r>
-        <w:t>Despite the efforts of these two studies, to the authors knowledge, there are no available studies that focus on developing a RL agent that can effectively handle all actors it would encounter in a real world deployment. Further investigation into this area would not only reduce overall congestion but also potentially result in:</w:t>
+        <w:t xml:space="preserve">Despite the efforts of these two studies, to the authors knowledge, there are no available studies that focus on developing a RL agent that can effectively handle all actors it would </w:t>
+      </w:r>
+      <w:r>
+        <w:lastRenderedPageBreak/>
+        <w:t xml:space="preserve">encounter in a </w:t>
+      </w:r>
+      <w:proofErr w:type="gramStart"/>
+      <w:r>
+        <w:t>real world</w:t>
+      </w:r>
+      <w:proofErr w:type="gramEnd"/>
+      <w:r>
+        <w:t xml:space="preserve"> deployment. Further investigation into this area would not only reduce overall congestion but also potentially result in:</w:t>
       </w:r>
     </w:p>
     <w:p>
@@ -6197,7 +6452,7 @@
       <w:pPr>
         <w:pStyle w:val="Heading3"/>
       </w:pPr>
-      <w:bookmarkStart w:id="13" w:name="_Toc193369375"/>
+      <w:bookmarkStart w:id="13" w:name="_Toc193387556"/>
       <w:r>
         <w:t>Intersection Modelled</w:t>
       </w:r>
@@ -6205,7 +6460,15 @@
     </w:p>
     <w:p>
       <w:r>
-        <w:t>The TSC problem extends to a wide variety of road configurations, but is most commonly studied in the context of one or more networked four-way intersection. This could be attributed to the complexity that makes solving such a problem highly desirable: incoming vehicles from all 4 directions, competing for control of one singular intersection.</w:t>
+        <w:t xml:space="preserve">The TSC problem extends to a wide variety of road </w:t>
+      </w:r>
+      <w:proofErr w:type="gramStart"/>
+      <w:r>
+        <w:t>configurations, but</w:t>
+      </w:r>
+      <w:proofErr w:type="gramEnd"/>
+      <w:r>
+        <w:t xml:space="preserve"> is most commonly studied in the context of one or more networked four-way intersection. This could be attributed to the complexity that makes solving such a problem highly desirable: incoming vehicles from all 4 directions, competing for control of one singular intersection.</w:t>
       </w:r>
     </w:p>
     <w:p>
@@ -6213,7 +6476,6 @@
         <w:rPr>
           <w:noProof/>
         </w:rPr>
-        <w:lastRenderedPageBreak/>
         <w:drawing>
           <wp:anchor distT="0" distB="0" distL="114300" distR="114300" simplePos="0" relativeHeight="251664384" behindDoc="0" locked="0" layoutInCell="1" allowOverlap="1" wp14:anchorId="5BA3E164" wp14:editId="390AA7D9">
             <wp:simplePos x="0" y="0"/>
@@ -6278,6 +6540,7 @@
           <w:id w:val="-1804996896"/>
           <w:citation/>
         </w:sdtPr>
+        <w:sdtEndPr/>
         <w:sdtContent>
           <w:r>
             <w:fldChar w:fldCharType="begin"/>
@@ -6313,6 +6576,7 @@
           <w:id w:val="-937064422"/>
           <w:citation/>
         </w:sdtPr>
+        <w:sdtEndPr/>
         <w:sdtContent>
           <w:r>
             <w:fldChar w:fldCharType="begin"/>
@@ -6342,6 +6606,7 @@
           <w:id w:val="-2122066460"/>
           <w:citation/>
         </w:sdtPr>
+        <w:sdtEndPr/>
         <w:sdtContent>
           <w:r>
             <w:fldChar w:fldCharType="begin"/>
@@ -6371,6 +6636,7 @@
           <w:id w:val="-57708348"/>
           <w:citation/>
         </w:sdtPr>
+        <w:sdtEndPr/>
         <w:sdtContent>
           <w:r>
             <w:fldChar w:fldCharType="begin"/>
@@ -6406,6 +6672,7 @@
           <w:id w:val="-1422096111"/>
           <w:citation/>
         </w:sdtPr>
+        <w:sdtEndPr/>
         <w:sdtContent>
           <w:r>
             <w:fldChar w:fldCharType="begin"/>
@@ -6435,6 +6702,7 @@
           <w:id w:val="-2049140038"/>
           <w:citation/>
         </w:sdtPr>
+        <w:sdtEndPr/>
         <w:sdtContent>
           <w:r>
             <w:fldChar w:fldCharType="begin"/>
@@ -6470,6 +6738,7 @@
           <w:id w:val="-450786324"/>
           <w:citation/>
         </w:sdtPr>
+        <w:sdtEndPr/>
         <w:sdtContent>
           <w:r>
             <w:fldChar w:fldCharType="begin"/>
@@ -6499,6 +6768,7 @@
           <w:id w:val="2089887465"/>
           <w:citation/>
         </w:sdtPr>
+        <w:sdtEndPr/>
         <w:sdtContent>
           <w:r>
             <w:fldChar w:fldCharType="begin"/>
@@ -6528,7 +6798,7 @@
       <w:pPr>
         <w:pStyle w:val="Heading3"/>
       </w:pPr>
-      <w:bookmarkStart w:id="14" w:name="_Toc193369376"/>
+      <w:bookmarkStart w:id="14" w:name="_Toc193387557"/>
       <w:r>
         <w:t>State Representation</w:t>
       </w:r>
@@ -6589,6 +6859,7 @@
           <w:id w:val="729727473"/>
           <w:citation/>
         </w:sdtPr>
+        <w:sdtEndPr/>
         <w:sdtContent>
           <w:r>
             <w:fldChar w:fldCharType="begin"/>
@@ -6632,6 +6903,7 @@
           <w:id w:val="-930119346"/>
           <w:citation/>
         </w:sdtPr>
+        <w:sdtEndPr/>
         <w:sdtContent>
           <w:r>
             <w:fldChar w:fldCharType="begin"/>
@@ -6654,7 +6926,11 @@
         </w:sdtContent>
       </w:sdt>
       <w:r>
-        <w:t xml:space="preserve"> state information would also include the action and Q-value obtained from any downstream agents, so that upstream agents could anticipate incoming traffic.</w:t>
+        <w:t xml:space="preserve"> state information would also include the action and Q-value </w:t>
+      </w:r>
+      <w:r>
+        <w:lastRenderedPageBreak/>
+        <w:t>obtained from any downstream agents, so that upstream agents could anticipate incoming traffic.</w:t>
       </w:r>
     </w:p>
     <w:p>
@@ -6666,6 +6942,7 @@
           <w:id w:val="467327027"/>
           <w:citation/>
         </w:sdtPr>
+        <w:sdtEndPr/>
         <w:sdtContent>
           <w:r>
             <w:fldChar w:fldCharType="begin"/>
@@ -6695,6 +6972,7 @@
           <w:id w:val="813911912"/>
           <w:citation/>
         </w:sdtPr>
+        <w:sdtEndPr/>
         <w:sdtContent>
           <w:r>
             <w:fldChar w:fldCharType="begin"/>
@@ -6722,18 +7000,14 @@
     </w:p>
     <w:p>
       <w:r>
-        <w:t xml:space="preserve">By extending state representation to allow for multi-agent co-ordination and varied road users, research is closing the gap between real-world and simulation. However, the computational </w:t>
-      </w:r>
-      <w:r>
-        <w:lastRenderedPageBreak/>
-        <w:t>resources required to develop a comprehensive policy grows exponentially with the state space, and this remains an open challenge in DRL-based TSC.</w:t>
+        <w:t>By extending state representation to allow for multi-agent co-ordination and varied road users, research is closing the gap between real-world and simulation. However, the computational resources required to develop a comprehensive policy grows exponentially with the state space, and this remains an open challenge in DRL-based TSC.</w:t>
       </w:r>
     </w:p>
     <w:p>
       <w:pPr>
         <w:pStyle w:val="Heading3"/>
       </w:pPr>
-      <w:bookmarkStart w:id="15" w:name="_Toc193369377"/>
+      <w:bookmarkStart w:id="15" w:name="_Toc193387558"/>
       <w:r>
         <w:t>Agent Actions</w:t>
       </w:r>
@@ -6741,18 +7015,32 @@
     </w:p>
     <w:p>
       <w:r>
-        <w:t xml:space="preserve">All RL-based algorithms studied have their action focused on picking the next, most-optimal traffic phase. Careful design is needed in order to design an action space large enough that it can comprehensively respond to all possible states, whilst remaining small enough that training the model is computationally efficient. </w:t>
+        <w:t xml:space="preserve">All RL-based algorithms studied have their action focused on picking the next, most-optimal traffic phase. Careful design is needed </w:t>
+      </w:r>
+      <w:proofErr w:type="gramStart"/>
+      <w:r>
+        <w:t>in order to</w:t>
+      </w:r>
+      <w:proofErr w:type="gramEnd"/>
+      <w:r>
+        <w:t xml:space="preserve"> design an action space large enough that it can comprehensively respond to all possible states, whilst remaining small enough that training the model is computationally efficient. </w:t>
       </w:r>
     </w:p>
     <w:p>
-      <w:r>
-        <w:t xml:space="preserve">The majority of papers noted in this study will choose phases in an acyclic manner. </w:t>
+      <w:proofErr w:type="gramStart"/>
+      <w:r>
+        <w:t>The majority of</w:t>
+      </w:r>
+      <w:proofErr w:type="gramEnd"/>
+      <w:r>
+        <w:t xml:space="preserve"> papers noted in this study will choose phases in an acyclic manner. </w:t>
       </w:r>
       <w:sdt>
         <w:sdtPr>
           <w:id w:val="1435324552"/>
           <w:citation/>
         </w:sdtPr>
+        <w:sdtEndPr/>
         <w:sdtContent>
           <w:r>
             <w:fldChar w:fldCharType="begin"/>
@@ -6787,6 +7075,7 @@
           <w:id w:val="-1011223422"/>
           <w:citation/>
         </w:sdtPr>
+        <w:sdtEndPr/>
         <w:sdtContent>
           <w:r>
             <w:fldChar w:fldCharType="begin"/>
@@ -6813,6 +7102,7 @@
           <w:id w:val="2130961090"/>
           <w:citation/>
         </w:sdtPr>
+        <w:sdtEndPr/>
         <w:sdtContent>
           <w:r>
             <w:fldChar w:fldCharType="begin"/>
@@ -6853,6 +7143,7 @@
           <w:id w:val="1799019766"/>
           <w:citation/>
         </w:sdtPr>
+        <w:sdtEndPr/>
         <w:sdtContent>
           <w:r>
             <w:fldChar w:fldCharType="begin"/>
@@ -6879,6 +7170,7 @@
           <w:id w:val="-670096671"/>
           <w:citation/>
         </w:sdtPr>
+        <w:sdtEndPr/>
         <w:sdtContent>
           <w:r>
             <w:fldChar w:fldCharType="begin"/>
@@ -6907,7 +7199,31 @@
         </w:sdtContent>
       </w:sdt>
       <w:r>
-        <w:t xml:space="preserve"> have taken a more flexible approach, allowing the model to select both the next active phase, and its duration, Tham et al’s action space was a continuous one. 0..n , where n is the number of phases available to the model, which will output a continuous (bounded) value for each indicating  the green time it should be allocated. As noted by the author of this paper, It is important to consider the negative effects of such a large action space, even on a simple 2-light intersection, indicating this approach may not viably scale to larger scenarios.</w:t>
+        <w:t xml:space="preserve"> have taken a more flexible approach, allowing the model to select both the next active phase, and its duration, Tham et </w:t>
+      </w:r>
+      <w:proofErr w:type="spellStart"/>
+      <w:r>
+        <w:t>al’s</w:t>
+      </w:r>
+      <w:proofErr w:type="spellEnd"/>
+      <w:r>
+        <w:t xml:space="preserve"> action space was a continuous one. </w:t>
+      </w:r>
+      <w:proofErr w:type="gramStart"/>
+      <w:r>
+        <w:t>0..n</w:t>
+      </w:r>
+      <w:proofErr w:type="gramEnd"/>
+      <w:r>
+        <w:t xml:space="preserve"> , where n is the number of phases available to the model, which will output a continuous (bounded) value for each indicating  the green time it should be allocated. As noted by the author of this paper, </w:t>
+      </w:r>
+      <w:proofErr w:type="gramStart"/>
+      <w:r>
+        <w:t>It</w:t>
+      </w:r>
+      <w:proofErr w:type="gramEnd"/>
+      <w:r>
+        <w:t xml:space="preserve"> is important to consider the negative effects of such a large action space, even on a simple 2-light intersection, indicating this approach may not viably scale to larger scenarios.</w:t>
       </w:r>
     </w:p>
     <w:p>
@@ -6916,6 +7232,7 @@
           <w:id w:val="1479738496"/>
           <w:citation/>
         </w:sdtPr>
+        <w:sdtEndPr/>
         <w:sdtContent>
           <w:r>
             <w:fldChar w:fldCharType="begin"/>
@@ -6938,14 +7255,22 @@
         </w:sdtContent>
       </w:sdt>
       <w:r>
-        <w:t xml:space="preserve"> uses a hybrid approach to iteratively clear pedestrians, and allocate a constant amount of green time to each car lane. If there are still vehicles remaining in the simulation the RL-agent will allocate additional green time to each lane according to the policy, if there are no vehicles present the cycle repeats. Whilst this approach can ensure fairness across both groups, it does not allow for pedestrian lights and vehicle lights to be green at the same time, even if the two routes don’t co-inflict.</w:t>
+        <w:t xml:space="preserve"> uses a hybrid approach to iteratively clear </w:t>
+      </w:r>
+      <w:proofErr w:type="gramStart"/>
+      <w:r>
+        <w:t>pedestrians, and</w:t>
+      </w:r>
+      <w:proofErr w:type="gramEnd"/>
+      <w:r>
+        <w:t xml:space="preserve"> allocate a constant amount of green time to each car lane. If there are still vehicles remaining in the simulation the RL-agent will allocate additional green time to each lane according to the policy, if there are no vehicles present the cycle repeats. Whilst this approach can ensure fairness across both groups, it does not allow for pedestrian lights and vehicle lights to be green at the same time, even if the two routes don’t co-inflict.</w:t>
       </w:r>
     </w:p>
     <w:p>
       <w:pPr>
         <w:pStyle w:val="Heading3"/>
       </w:pPr>
-      <w:bookmarkStart w:id="16" w:name="_Toc193369378"/>
+      <w:bookmarkStart w:id="16" w:name="_Toc193387559"/>
       <w:r>
         <w:t>Reward Function Choices</w:t>
       </w:r>
@@ -6953,12 +7278,40 @@
     </w:p>
     <w:p>
       <w:r>
-        <w:t xml:space="preserve">Effective reward functions allow for dictation of the models priorities and can differ from problem to problem. </w:t>
+        <w:t xml:space="preserve">Effective reward functions allow for dictation of the </w:t>
+      </w:r>
+      <w:proofErr w:type="gramStart"/>
+      <w:r>
+        <w:t>models</w:t>
+      </w:r>
+      <w:proofErr w:type="gramEnd"/>
+      <w:r>
+        <w:t xml:space="preserve"> priorities and can differ from problem to problem. </w:t>
       </w:r>
     </w:p>
     <w:p>
       <w:r>
-        <w:t>Some reward functions in the literature focus on minimizing cumulative user delay, this correlates well with the real world objective of minimzing user travel times, and can also be exponentially weighted to penalize longer wait times. However, it also requires constant vehicle tracking, something much easier done in a simulation environment than real world.</w:t>
+        <w:t xml:space="preserve">Some reward functions in the literature focus on minimizing cumulative user delay, this correlates well with the </w:t>
+      </w:r>
+      <w:proofErr w:type="gramStart"/>
+      <w:r>
+        <w:t>real world</w:t>
+      </w:r>
+      <w:proofErr w:type="gramEnd"/>
+      <w:r>
+        <w:t xml:space="preserve"> objective of </w:t>
+      </w:r>
+      <w:proofErr w:type="spellStart"/>
+      <w:r>
+        <w:t>minimzing</w:t>
+      </w:r>
+      <w:proofErr w:type="spellEnd"/>
+      <w:r>
+        <w:t xml:space="preserve"> user travel times, and can also be </w:t>
+      </w:r>
+      <w:r>
+        <w:lastRenderedPageBreak/>
+        <w:t>exponentially weighted to penalize longer wait times. However, it also requires constant vehicle tracking, something much easier done in a simulation environment than real world.</w:t>
       </w:r>
     </w:p>
     <w:p>
@@ -6985,6 +7338,7 @@
           <w:id w:val="-287667599"/>
           <w:citation/>
         </w:sdtPr>
+        <w:sdtEndPr/>
         <w:sdtContent>
           <w:r>
             <w:fldChar w:fldCharType="begin"/>
@@ -7013,11 +7367,7 @@
         <w:t xml:space="preserve">This </w:t>
       </w:r>
       <w:r>
-        <w:t xml:space="preserve">model instead implements a reward focused on </w:t>
-      </w:r>
-      <w:r>
-        <w:lastRenderedPageBreak/>
-        <w:t>minimizing intersection pressure: a metric defined by the adaptive algorithm MaxPressure. The introduction of RL-based methods to the MaxPressure algorithm proved more effective than the standalone MaxPressure algorithm.</w:t>
+        <w:t>model instead implements a reward focused on minimizing intersection pressure: a metric defined by the adaptive algorithm MaxPressure. The introduction of RL-based methods to the MaxPressure algorithm proved more effective than the standalone MaxPressure algorithm.</w:t>
       </w:r>
     </w:p>
     <w:p>
@@ -7029,7 +7379,7 @@
       <w:pPr>
         <w:pStyle w:val="Heading3"/>
       </w:pPr>
-      <w:bookmarkStart w:id="17" w:name="_Toc193369379"/>
+      <w:bookmarkStart w:id="17" w:name="_Toc193387560"/>
       <w:r>
         <w:t>Training and Testing Datasets</w:t>
       </w:r>
@@ -7037,7 +7387,15 @@
     </w:p>
     <w:p>
       <w:r>
-        <w:t>Due to there being no known optimal solution for the TSC problem, evaluation is usually done through comparison of different models. A significant challenge in regards to this is the low-availability of open source, consistent datasets, meaning most studies use synthetic data for the training and evaluation. Arrivals are often simulated with a Poisson or Gaussian distribution to mimic arrival patterns.</w:t>
+        <w:t xml:space="preserve">Due to there being no known optimal solution for the TSC problem, evaluation is usually done through comparison of different models. A significant challenge </w:t>
+      </w:r>
+      <w:proofErr w:type="gramStart"/>
+      <w:r>
+        <w:t>in regards to</w:t>
+      </w:r>
+      <w:proofErr w:type="gramEnd"/>
+      <w:r>
+        <w:t xml:space="preserve"> this is the low-availability of open source, consistent datasets, meaning most studies use synthetic data for the training and evaluation. Arrivals are often simulated with a Poisson or Gaussian distribution to mimic arrival patterns.</w:t>
       </w:r>
     </w:p>
     <w:p>
@@ -7049,6 +7407,7 @@
           <w:id w:val="356550782"/>
           <w:citation/>
         </w:sdtPr>
+        <w:sdtEndPr/>
         <w:sdtContent>
           <w:r>
             <w:fldChar w:fldCharType="begin"/>
@@ -7078,6 +7437,7 @@
           <w:id w:val="-1989085703"/>
           <w:citation/>
         </w:sdtPr>
+        <w:sdtEndPr/>
         <w:sdtContent>
           <w:r>
             <w:fldChar w:fldCharType="begin"/>
@@ -7107,6 +7467,7 @@
           <w:id w:val="-1848856958"/>
           <w:citation/>
         </w:sdtPr>
+        <w:sdtEndPr/>
         <w:sdtContent>
           <w:r>
             <w:fldChar w:fldCharType="begin"/>
@@ -7140,14 +7501,22 @@
     </w:p>
     <w:p>
       <w:r>
-        <w:t>From the literature review it is clear that the lack of real-world data is a serious barrier to standardization and real-world deployment of models. The lack of datasets could possibly be attributed to privacy concerns, or practical difficulties in collecting such a comprehensive dataset. Nevertheless, work focused on capturing and processing detailed traffic data would be a valuable contribution to the field.</w:t>
+        <w:t xml:space="preserve">From the literature review </w:t>
+      </w:r>
+      <w:proofErr w:type="gramStart"/>
+      <w:r>
+        <w:t>it is clear that the</w:t>
+      </w:r>
+      <w:proofErr w:type="gramEnd"/>
+      <w:r>
+        <w:t xml:space="preserve"> lack of real-world data is a serious barrier to standardization and real-world deployment of models. The lack of datasets could possibly be attributed to privacy concerns, or practical difficulties in collecting such a comprehensive dataset. Nevertheless, work focused on capturing and processing detailed traffic data would be a valuable contribution to the field.</w:t>
       </w:r>
     </w:p>
     <w:p>
       <w:pPr>
         <w:pStyle w:val="Heading3"/>
       </w:pPr>
-      <w:bookmarkStart w:id="18" w:name="_Toc193369380"/>
+      <w:bookmarkStart w:id="18" w:name="_Toc193387561"/>
       <w:r>
         <w:t>Results</w:t>
       </w:r>
@@ -7155,13 +7524,22 @@
     </w:p>
     <w:p>
       <w:r>
-        <w:t>From the literature, it is appropriate to say that RL-based TSC algorithms are capable of outperforming non-RL adaptive ones and fixed time algorithms in a variety of metrics including: junction throughput, vehicle delay and overall travel time. Studies that included pedestrians</w:t>
+        <w:t xml:space="preserve">From the literature, it is appropriate to say that RL-based TSC algorithms are capable of outperforming non-RL adaptive ones and fixed time algorithms in a variety of metrics </w:t>
+      </w:r>
+      <w:proofErr w:type="gramStart"/>
+      <w:r>
+        <w:t>including:</w:t>
+      </w:r>
+      <w:proofErr w:type="gramEnd"/>
+      <w:r>
+        <w:t xml:space="preserve"> junction throughput, vehicle delay and overall travel time. Studies that included pedestrians</w:t>
       </w:r>
       <w:sdt>
         <w:sdtPr>
           <w:id w:val="1993366745"/>
           <w:citation/>
         </w:sdtPr>
+        <w:sdtEndPr/>
         <w:sdtContent>
           <w:r>
             <w:fldChar w:fldCharType="begin"/>
@@ -7197,6 +7575,7 @@
           <w:id w:val="1688876059"/>
           <w:citation/>
         </w:sdtPr>
+        <w:sdtEndPr/>
         <w:sdtContent>
           <w:r>
             <w:fldChar w:fldCharType="begin"/>
@@ -7231,6 +7610,7 @@
           <w:id w:val="-2020841305"/>
           <w:citation/>
         </w:sdtPr>
+        <w:sdtEndPr/>
         <w:sdtContent>
           <w:r>
             <w:fldChar w:fldCharType="begin"/>
@@ -7260,6 +7640,7 @@
           <w:id w:val="-53632457"/>
           <w:citation/>
         </w:sdtPr>
+        <w:sdtEndPr/>
         <w:sdtContent>
           <w:r>
             <w:fldChar w:fldCharType="begin"/>
@@ -7289,8 +7670,9 @@
       <w:pPr>
         <w:pStyle w:val="Heading3"/>
       </w:pPr>
-      <w:bookmarkStart w:id="19" w:name="_Toc193369381"/>
-      <w:r>
+      <w:bookmarkStart w:id="19" w:name="_Toc193387562"/>
+      <w:r>
+        <w:lastRenderedPageBreak/>
         <w:t>Conclusion</w:t>
       </w:r>
       <w:bookmarkEnd w:id="19"/>
@@ -7310,18 +7692,33 @@
     </w:p>
     <w:p>
       <w:r>
-        <w:t>The literature shows extreme potential for the application of RL paradigms in the context of TSC and DRL specifically as a promising approach for handling such a complex problem. However, it also highlights the significant gap between real-world and simulation. The majority of papers cited only consider cars, meaning it is impossible to evaluate how the models will perform when deployed and encounter EMVs or pedestrians. Although certain papers have set out to include one or the other, to the author's knowledge, there is no model capable of effectively handling all 3.</w:t>
+        <w:t xml:space="preserve">The literature shows extreme potential for the application of RL paradigms in the context of TSC and DRL specifically as a promising approach for handling such a complex problem. However, it also highlights the significant gap between real-world and simulation. </w:t>
+      </w:r>
+      <w:proofErr w:type="gramStart"/>
+      <w:r>
+        <w:t>The majority of</w:t>
+      </w:r>
+      <w:proofErr w:type="gramEnd"/>
+      <w:r>
+        <w:t xml:space="preserve"> papers cited only consider cars, meaning it is impossible to evaluate how the models will perform when deployed and encounter EMVs or pedestrians. Although certain papers have set out to include one or the other, to the author's knowledge, there is no model capable of effectively handling all 3.</w:t>
       </w:r>
     </w:p>
     <w:p>
       <w:r>
-        <w:lastRenderedPageBreak/>
         <w:t>Furthermore, there is a lack of standardization across the field, models are often designed and trained across varying simulation environments and road networks. Detailed simulation parameters are often not included, making it hard to reproduce results.</w:t>
       </w:r>
     </w:p>
     <w:p>
       <w:r>
-        <w:t>From this review, it is clear that future work should be focused on:</w:t>
+        <w:t xml:space="preserve">From this review, </w:t>
+      </w:r>
+      <w:proofErr w:type="gramStart"/>
+      <w:r>
+        <w:t>it is clear that future</w:t>
+      </w:r>
+      <w:proofErr w:type="gramEnd"/>
+      <w:r>
+        <w:t xml:space="preserve"> work should be focused on:</w:t>
       </w:r>
     </w:p>
     <w:p>
@@ -7345,7 +7742,15 @@
         </w:numPr>
       </w:pPr>
       <w:r>
-        <w:t>Developing systems capable of optimizing: vehicle, pedestrian and EMV travel times</w:t>
+        <w:t xml:space="preserve">Developing systems capable of </w:t>
+      </w:r>
+      <w:proofErr w:type="gramStart"/>
+      <w:r>
+        <w:t>optimizing:</w:t>
+      </w:r>
+      <w:proofErr w:type="gramEnd"/>
+      <w:r>
+        <w:t xml:space="preserve"> vehicle, pedestrian and EMV travel times</w:t>
       </w:r>
     </w:p>
     <w:p>
@@ -7357,14 +7762,22 @@
         </w:numPr>
       </w:pPr>
       <w:r>
-        <w:t>Conducting research into the effects of supplying increased environment data  to the model.</w:t>
+        <w:t xml:space="preserve">Conducting research into the effects of supplying increased environment </w:t>
+      </w:r>
+      <w:proofErr w:type="gramStart"/>
+      <w:r>
+        <w:t>data  to</w:t>
+      </w:r>
+      <w:proofErr w:type="gramEnd"/>
+      <w:r>
+        <w:t xml:space="preserve"> the model.</w:t>
       </w:r>
     </w:p>
     <w:p>
       <w:pPr>
         <w:pStyle w:val="Heading2"/>
       </w:pPr>
-      <w:bookmarkStart w:id="20" w:name="_Toc193369382"/>
+      <w:bookmarkStart w:id="20" w:name="_Toc193387563"/>
       <w:r>
         <w:t>Linear Optimization Literature Review</w:t>
       </w:r>
@@ -7377,14 +7790,22 @@
     </w:p>
     <w:p>
       <w:r>
-        <w:t>Despite these flaws, LO-based methods are able to provide a near globally optimal solution, meaning they are able to provide a strong baseline for comparison against RL-based approaches and serve as a highly valuable area of future research.</w:t>
+        <w:t xml:space="preserve">Despite these flaws, LO-based methods </w:t>
+      </w:r>
+      <w:proofErr w:type="gramStart"/>
+      <w:r>
+        <w:t>are able to</w:t>
+      </w:r>
+      <w:proofErr w:type="gramEnd"/>
+      <w:r>
+        <w:t xml:space="preserve"> provide a near globally optimal solution, meaning they are able to provide a strong baseline for comparison against RL-based approaches and serve as a highly valuable area of future research.</w:t>
       </w:r>
     </w:p>
     <w:p>
       <w:pPr>
         <w:pStyle w:val="Heading3"/>
       </w:pPr>
-      <w:bookmarkStart w:id="21" w:name="_Toc193369383"/>
+      <w:bookmarkStart w:id="21" w:name="_Toc193387564"/>
       <w:r>
         <w:t>Intro</w:t>
       </w:r>
@@ -7399,6 +7820,7 @@
           <w:id w:val="-1214346440"/>
           <w:citation/>
         </w:sdtPr>
+        <w:sdtEndPr/>
         <w:sdtContent>
           <w:r>
             <w:fldChar w:fldCharType="begin"/>
@@ -7434,6 +7856,7 @@
           <w:id w:val="-1870288427"/>
           <w:citation/>
         </w:sdtPr>
+        <w:sdtEndPr/>
         <w:sdtContent>
           <w:r>
             <w:fldChar w:fldCharType="begin"/>
@@ -7460,6 +7883,7 @@
           <w:id w:val="1060288302"/>
           <w:citation/>
         </w:sdtPr>
+        <w:sdtEndPr/>
         <w:sdtContent>
           <w:r>
             <w:fldChar w:fldCharType="begin"/>
@@ -7492,6 +7916,7 @@
           <w:id w:val="1242901"/>
           <w:citation/>
         </w:sdtPr>
+        <w:sdtEndPr/>
         <w:sdtContent>
           <w:r>
             <w:fldChar w:fldCharType="begin"/>
@@ -7520,7 +7945,15 @@
         </w:sdtContent>
       </w:sdt>
       <w:r>
-        <w:t xml:space="preserve"> noted in this study, all formulate the key decision variable as an array arr[S][T] ex {0,1}. Where:</w:t>
+        <w:t xml:space="preserve"> noted in this study, all formulate the key decision variable as an array </w:t>
+      </w:r>
+      <w:proofErr w:type="spellStart"/>
+      <w:r>
+        <w:t>arr</w:t>
+      </w:r>
+      <w:proofErr w:type="spellEnd"/>
+      <w:r>
+        <w:t>[S][T] ex {0,1}. Where:</w:t>
       </w:r>
     </w:p>
     <w:p>
@@ -7555,8 +7988,13 @@
           <w:numId w:val="3"/>
         </w:numPr>
       </w:pPr>
-      <w:r>
-        <w:t>Arr[S][T] ex {0,1} indicates whether signal S is green at time T.</w:t>
+      <w:proofErr w:type="spellStart"/>
+      <w:r>
+        <w:t>Arr</w:t>
+      </w:r>
+      <w:proofErr w:type="spellEnd"/>
+      <w:r>
+        <w:t>[S][T] ex {0,1} indicates whether signal S is green at time T.</w:t>
       </w:r>
     </w:p>
     <w:p>
@@ -7571,7 +8009,7 @@
       <w:pPr>
         <w:pStyle w:val="Heading3"/>
       </w:pPr>
-      <w:bookmarkStart w:id="22" w:name="_Toc193369384"/>
+      <w:bookmarkStart w:id="22" w:name="_Toc193387565"/>
       <w:r>
         <w:t>Intersections Modelled</w:t>
       </w:r>
@@ -7579,27 +8017,41 @@
     </w:p>
     <w:p>
       <w:r>
-        <w:t>Unlike the microscopic approach noted amongst the RL based studies, all LO models took a macroscopic approach to modelling the intersections, this can be attributed to the challenges in representing microscopic factors such as individual driver behaviour mathematically and the inability to leverage simulators like SUMO when solving the problem in this manner.</w:t>
+        <w:t xml:space="preserve">Unlike the microscopic approach noted amongst the RL based studies, all LO models took a macroscopic approach to modelling the intersections, this can be attributed to the challenges </w:t>
+      </w:r>
+      <w:r>
+        <w:lastRenderedPageBreak/>
+        <w:t>in representing microscopic factors such as individual driver behaviour mathematically and the inability to leverage simulators like SUMO when solving the problem in this manner.</w:t>
       </w:r>
     </w:p>
     <w:p>
-      <w:r>
-        <w:t>Similar to the RL-based papers studied, the literature in this field covers both singular and networked intersections. However, all intersections modelled represented a simplistic layout, with one lane per incoming direction. This reduces the problem size and simplifies constraints in that only one light can be active at a time. There remains an important direction for future research into models of more complex intersections, which would theoretically allow for multiple lights to be safely green at the same time.</w:t>
+      <w:proofErr w:type="gramStart"/>
+      <w:r>
+        <w:t>Similar to</w:t>
+      </w:r>
+      <w:proofErr w:type="gramEnd"/>
+      <w:r>
+        <w:t xml:space="preserve"> the RL-based papers studied, the literature in this field covers both singular and networked intersections. However, all intersections modelled represented a simplistic layout, with one lane per incoming direction. This reduces the problem size and simplifies constraints in that only one light can be active at a time. There remains an important direction for future research into models of more complex intersections, which would theoretically allow for multiple lights to be safely green at the same time.</w:t>
       </w:r>
     </w:p>
     <w:p>
       <w:r>
-        <w:t xml:space="preserve">Furthermore, the vast majority of LO studies focus exclusively on vehicle traffic, mirroring a similar limitation seen in RL studies. Amongst the four papers reviewed, three exclusively </w:t>
-      </w:r>
-      <w:r>
-        <w:lastRenderedPageBreak/>
-        <w:t xml:space="preserve">considered cars, while only one paper </w:t>
+        <w:t xml:space="preserve">Furthermore, </w:t>
+      </w:r>
+      <w:proofErr w:type="gramStart"/>
+      <w:r>
+        <w:t>the vast majority of</w:t>
+      </w:r>
+      <w:proofErr w:type="gramEnd"/>
+      <w:r>
+        <w:t xml:space="preserve"> LO studies focus exclusively on vehicle traffic, mirroring a similar limitation seen in RL studies. Amongst the four papers reviewed, three exclusively considered cars, while only one paper </w:t>
       </w:r>
       <w:sdt>
         <w:sdtPr>
           <w:id w:val="-736469597"/>
           <w:citation/>
         </w:sdtPr>
+        <w:sdtEndPr/>
         <w:sdtContent>
           <w:r>
             <w:fldChar w:fldCharType="begin"/>
@@ -7622,14 +8074,32 @@
         </w:sdtContent>
       </w:sdt>
       <w:r>
-        <w:t xml:space="preserve"> had the additional actor of light-rail systems. This study was able to successfully model constraints surrounding this and optimize the phases in regards to both traffic flow and rail systems simultaneously. The bias towards cars in the literature is evident. The lack of extraneous road actors considered, and the omittance of microscopic factors make the results from these models mere approximations,rather than fully developed solutions that would be expected to work in a real world environment</w:t>
+        <w:t xml:space="preserve"> had the additional actor of light-rail systems. This study was able to successfully model constraints surrounding this and optimize the phases </w:t>
+      </w:r>
+      <w:proofErr w:type="gramStart"/>
+      <w:r>
+        <w:t>in regards to</w:t>
+      </w:r>
+      <w:proofErr w:type="gramEnd"/>
+      <w:r>
+        <w:t xml:space="preserve"> both traffic flow and rail systems simultaneously. The bias towards cars in the literature is evident. The lack of extraneous road actors considered, and the omittance of microscopic factors make the results from these models mere </w:t>
+      </w:r>
+      <w:proofErr w:type="spellStart"/>
+      <w:proofErr w:type="gramStart"/>
+      <w:r>
+        <w:t>approximations,rather</w:t>
+      </w:r>
+      <w:proofErr w:type="spellEnd"/>
+      <w:proofErr w:type="gramEnd"/>
+      <w:r>
+        <w:t xml:space="preserve"> than fully developed solutions that would be expected to work in a real world environment</w:t>
       </w:r>
     </w:p>
     <w:p>
       <w:pPr>
         <w:pStyle w:val="Heading3"/>
       </w:pPr>
-      <w:bookmarkStart w:id="23" w:name="_Toc193369385"/>
+      <w:bookmarkStart w:id="23" w:name="_Toc193387566"/>
       <w:r>
         <w:t>Queue Transmission Models</w:t>
       </w:r>
@@ -7644,6 +8114,7 @@
           <w:id w:val="-534812973"/>
           <w:citation/>
         </w:sdtPr>
+        <w:sdtEndPr/>
         <w:sdtContent>
           <w:r>
             <w:fldChar w:fldCharType="begin"/>
@@ -7671,7 +8142,15 @@
     </w:p>
     <w:p>
       <w:r>
-        <w:t xml:space="preserve"> Across the modern literature there were 3 primary approaches observed  that aim to utilize and build off of Miller’s work:</w:t>
+        <w:t xml:space="preserve"> Across the modern literature there were 3 primary approaches </w:t>
+      </w:r>
+      <w:proofErr w:type="gramStart"/>
+      <w:r>
+        <w:t>observed  that</w:t>
+      </w:r>
+      <w:proofErr w:type="gramEnd"/>
+      <w:r>
+        <w:t xml:space="preserve"> aim to utilize and build off of Miller’s work:</w:t>
       </w:r>
     </w:p>
     <w:p>
@@ -7690,6 +8169,7 @@
           <w:id w:val="-819263610"/>
           <w:citation/>
         </w:sdtPr>
+        <w:sdtEndPr/>
         <w:sdtContent>
           <w:r>
             <w:fldChar w:fldCharType="begin"/>
@@ -7719,6 +8199,7 @@
           <w:id w:val="-1346086030"/>
           <w:citation/>
         </w:sdtPr>
+        <w:sdtEndPr/>
         <w:sdtContent>
           <w:r>
             <w:fldChar w:fldCharType="begin"/>
@@ -7748,6 +8229,7 @@
           <w:id w:val="154891784"/>
           <w:citation/>
         </w:sdtPr>
+        <w:sdtEndPr/>
         <w:sdtContent>
           <w:r>
             <w:fldChar w:fldCharType="begin"/>
@@ -7774,6 +8256,7 @@
           <w:id w:val="1551492663"/>
           <w:citation/>
         </w:sdtPr>
+        <w:sdtEndPr/>
         <w:sdtContent>
           <w:r>
             <w:fldChar w:fldCharType="begin"/>
@@ -7802,7 +8285,19 @@
         </w:sdtContent>
       </w:sdt>
       <w:r>
-        <w:t>. Daganzo broke each road segment into discretized distances of a fixed length, a section is denoted by its origin (o) and destination (d) as (od). The continuous variable v</w:t>
+        <w:t xml:space="preserve">. </w:t>
+      </w:r>
+      <w:proofErr w:type="spellStart"/>
+      <w:r>
+        <w:t>Daganzo</w:t>
+      </w:r>
+      <w:proofErr w:type="spellEnd"/>
+      <w:r>
+        <w:t xml:space="preserve"> broke each road segment into discretized distances of a fixed length, a section is denoted by its origin (o) and destination (d) as (od). The continuous variable </w:t>
+      </w:r>
+      <w:proofErr w:type="spellStart"/>
+      <w:r>
+        <w:t>v</w:t>
       </w:r>
       <w:r>
         <w:rPr>
@@ -7810,8 +8305,17 @@
         </w:rPr>
         <w:t>od</w:t>
       </w:r>
-      <w:r>
-        <w:t xml:space="preserve"> denotes the number of vehicles on the section (od) at time t. Therefore the queue update equation can be modelled as:</w:t>
+      <w:proofErr w:type="spellEnd"/>
+      <w:r>
+        <w:t xml:space="preserve"> denotes the number of vehicles on the section (od) at time t. </w:t>
+      </w:r>
+      <w:proofErr w:type="gramStart"/>
+      <w:r>
+        <w:t>Therefore</w:t>
+      </w:r>
+      <w:proofErr w:type="gramEnd"/>
+      <w:r>
+        <w:t xml:space="preserve"> the queue update equation can be modelled as:</w:t>
       </w:r>
     </w:p>
     <w:p>
@@ -7892,7 +8396,15 @@
         <w:t xml:space="preserve"> </w:t>
       </w:r>
       <w:r>
-        <w:t xml:space="preserve"> Whilst the extension of the CTM upon the QTM gives the model a finer representation of vehicle positions within the network, and partially satisfies the lack of microscopic representations noted previously, it also extends the problem space by representing each road as a series of segments rather one as one large one. With that said, employing a CTM is a necessity for modelling multiple intersections networked together, as these two papers did.</w:t>
+        <w:t xml:space="preserve"> Whilst the extension of the CTM upon the QTM gives the model a finer representation of vehicle positions within the </w:t>
+      </w:r>
+      <w:proofErr w:type="gramStart"/>
+      <w:r>
+        <w:t>network, and</w:t>
+      </w:r>
+      <w:proofErr w:type="gramEnd"/>
+      <w:r>
+        <w:t xml:space="preserve"> partially satisfies the lack of microscopic representations noted previously, it also extends the problem space by representing each road as a series of segments rather one as one large one. With that said, employing a CTM is a necessity for modelling multiple intersections networked together, as these two papers did.</w:t>
       </w:r>
     </w:p>
     <w:p>
@@ -7911,6 +8423,7 @@
           <w:id w:val="-1182971092"/>
           <w:citation/>
         </w:sdtPr>
+        <w:sdtEndPr/>
         <w:sdtContent>
           <w:r>
             <w:fldChar w:fldCharType="begin"/>
@@ -7940,6 +8453,7 @@
           <w:id w:val="-591085024"/>
           <w:citation/>
         </w:sdtPr>
+        <w:sdtEndPr/>
         <w:sdtContent>
           <w:r>
             <w:fldChar w:fldCharType="begin"/>
@@ -7962,7 +8476,43 @@
         </w:sdtContent>
       </w:sdt>
       <w:r>
-        <w:t>. Guilliard correctly stated that a CTM is only advantageous (and necessary) over a QTM when a roadway does not diverge or merge into another. Guilliard then employed a hybrid approach for the complex road networks modelled, only using a CTM when strictly necessary. Further optimisations employed by Guilliard are discussed in section [INSERT HERE]. Although as a result of this extended CTM he was able to scale the model to effectively handle a 3x3 grid of intersections and still achieve optimal results, more than any other paper considered in this study.</w:t>
+        <w:t xml:space="preserve">. </w:t>
+      </w:r>
+      <w:proofErr w:type="spellStart"/>
+      <w:r>
+        <w:t>Guilliard</w:t>
+      </w:r>
+      <w:proofErr w:type="spellEnd"/>
+      <w:r>
+        <w:t xml:space="preserve"> correctly stated that a CTM is only advantageous (and necessary) over a QTM when a roadway does not diverge or merge into another. </w:t>
+      </w:r>
+      <w:proofErr w:type="spellStart"/>
+      <w:r>
+        <w:t>Guilliard</w:t>
+      </w:r>
+      <w:proofErr w:type="spellEnd"/>
+      <w:r>
+        <w:t xml:space="preserve"> then employed a hybrid approach for the complex road networks modelled, only using a CTM when </w:t>
+      </w:r>
+      <w:r>
+        <w:lastRenderedPageBreak/>
+        <w:t xml:space="preserve">strictly necessary. Further optimisations employed by </w:t>
+      </w:r>
+      <w:proofErr w:type="spellStart"/>
+      <w:r>
+        <w:t>Guilliard</w:t>
+      </w:r>
+      <w:proofErr w:type="spellEnd"/>
+      <w:r>
+        <w:t xml:space="preserve"> are discussed in section [INSERT HERE]. Although </w:t>
+      </w:r>
+      <w:proofErr w:type="gramStart"/>
+      <w:r>
+        <w:t>as a result of</w:t>
+      </w:r>
+      <w:proofErr w:type="gramEnd"/>
+      <w:r>
+        <w:t xml:space="preserve"> this extended CTM he was able to scale the model to effectively handle a 3x3 grid of intersections and still achieve optimal results, more than any other paper considered in this study.</w:t>
       </w:r>
     </w:p>
     <w:p>
@@ -7981,6 +8531,7 @@
           <w:id w:val="-1953706317"/>
           <w:citation/>
         </w:sdtPr>
+        <w:sdtEndPr/>
         <w:sdtContent>
           <w:r>
             <w:fldChar w:fldCharType="begin"/>
@@ -8010,6 +8561,7 @@
           <w:id w:val="-1427266162"/>
           <w:citation/>
         </w:sdtPr>
+        <w:sdtEndPr/>
         <w:sdtContent>
           <w:r>
             <w:fldChar w:fldCharType="begin"/>
@@ -8034,8 +8586,69 @@
       <w:r>
         <w:t xml:space="preserve"> states that traffic flow can be characterized by: </w:t>
       </w:r>
-      <w:r>
-        <w:t>ur (forwardwavespeed),wr (backwardwavespeed), qr max (saturationflowrate),andκr j (jamdensity)</w:t>
+      <w:proofErr w:type="spellStart"/>
+      <w:r>
+        <w:t>ur</w:t>
+      </w:r>
+      <w:proofErr w:type="spellEnd"/>
+      <w:r>
+        <w:t xml:space="preserve"> (</w:t>
+      </w:r>
+      <w:proofErr w:type="spellStart"/>
+      <w:r>
+        <w:t>forwardwavespeed</w:t>
+      </w:r>
+      <w:proofErr w:type="spellEnd"/>
+      <w:r>
+        <w:t>),</w:t>
+      </w:r>
+      <w:proofErr w:type="spellStart"/>
+      <w:r>
+        <w:t>wr</w:t>
+      </w:r>
+      <w:proofErr w:type="spellEnd"/>
+      <w:r>
+        <w:t xml:space="preserve"> (</w:t>
+      </w:r>
+      <w:proofErr w:type="spellStart"/>
+      <w:r>
+        <w:t>backwardwavespeed</w:t>
+      </w:r>
+      <w:proofErr w:type="spellEnd"/>
+      <w:r>
+        <w:t xml:space="preserve">), </w:t>
+      </w:r>
+      <w:proofErr w:type="spellStart"/>
+      <w:r>
+        <w:t>qr</w:t>
+      </w:r>
+      <w:proofErr w:type="spellEnd"/>
+      <w:r>
+        <w:t xml:space="preserve"> max (</w:t>
+      </w:r>
+      <w:proofErr w:type="spellStart"/>
+      <w:r>
+        <w:t>saturationflowrate</w:t>
+      </w:r>
+      <w:proofErr w:type="spellEnd"/>
+      <w:r>
+        <w:t>),</w:t>
+      </w:r>
+      <w:proofErr w:type="spellStart"/>
+      <w:r>
+        <w:t>andκr</w:t>
+      </w:r>
+      <w:proofErr w:type="spellEnd"/>
+      <w:r>
+        <w:t xml:space="preserve"> j (</w:t>
+      </w:r>
+      <w:proofErr w:type="spellStart"/>
+      <w:r>
+        <w:t>jamdensity</w:t>
+      </w:r>
+      <w:proofErr w:type="spellEnd"/>
+      <w:r>
+        <w:t>)</w:t>
       </w:r>
       <w:r>
         <w:t>. Unlike the CTM, this model captures the stochasticity of traffic flow, a valuable microscopic factor that most models do not. However, implementation of this equation with the model also results in more binary models than the previous two queue evolution strategies.</w:t>
@@ -8050,9 +8663,8 @@
       <w:pPr>
         <w:pStyle w:val="Heading3"/>
       </w:pPr>
-      <w:bookmarkStart w:id="24" w:name="_Toc193369386"/>
-      <w:r>
-        <w:lastRenderedPageBreak/>
+      <w:bookmarkStart w:id="24" w:name="_Toc193387567"/>
+      <w:r>
         <w:t>Objective Functions</w:t>
       </w:r>
       <w:bookmarkEnd w:id="24"/>
@@ -8066,6 +8678,7 @@
           <w:id w:val="1540243312"/>
           <w:citation/>
         </w:sdtPr>
+        <w:sdtEndPr/>
         <w:sdtContent>
           <w:r>
             <w:fldChar w:fldCharType="begin"/>
@@ -8095,6 +8708,7 @@
           <w:id w:val="1979486742"/>
           <w:citation/>
         </w:sdtPr>
+        <w:sdtEndPr/>
         <w:sdtContent>
           <w:r>
             <w:fldChar w:fldCharType="begin"/>
@@ -8124,6 +8738,7 @@
           <w:id w:val="1873652366"/>
           <w:citation/>
         </w:sdtPr>
+        <w:sdtEndPr/>
         <w:sdtContent>
           <w:r>
             <w:fldChar w:fldCharType="begin"/>
@@ -8153,7 +8768,7 @@
       <w:pPr>
         <w:pStyle w:val="Heading3"/>
       </w:pPr>
-      <w:bookmarkStart w:id="25" w:name="_Toc193369387"/>
+      <w:bookmarkStart w:id="25" w:name="_Toc193387568"/>
       <w:r>
         <w:t>Constraints</w:t>
       </w:r>
@@ -8168,6 +8783,7 @@
           <w:id w:val="-289667426"/>
           <w:citation/>
         </w:sdtPr>
+        <w:sdtEndPr/>
         <w:sdtContent>
           <w:r>
             <w:fldChar w:fldCharType="begin"/>
@@ -8194,6 +8810,7 @@
           <w:id w:val="1006629938"/>
           <w:citation/>
         </w:sdtPr>
+        <w:sdtEndPr/>
         <w:sdtContent>
           <w:r>
             <w:fldChar w:fldCharType="begin"/>
@@ -8226,6 +8843,7 @@
           <w:id w:val="419988132"/>
           <w:citation/>
         </w:sdtPr>
+        <w:sdtEndPr/>
         <w:sdtContent>
           <w:r>
             <w:fldChar w:fldCharType="begin"/>
@@ -8259,13 +8877,26 @@
     </w:p>
     <w:p>
       <w:r>
-        <w:t>Furthermore, all papers modelled cars travelling through the network by using a constant saturation rate parameter. Formulated as: [insert equation here: d</w:t>
+        <w:t xml:space="preserve">Furthermore, all papers modelled cars travelling through the network by using a constant saturation rate parameter. Formulated as: [insert equation here: </w:t>
+      </w:r>
+      <w:proofErr w:type="spellStart"/>
+      <w:proofErr w:type="gramStart"/>
+      <w:r>
+        <w:t>d</w:t>
       </w:r>
       <w:r>
         <w:rPr>
           <w:vertAlign w:val="subscript"/>
         </w:rPr>
-        <w:t xml:space="preserve">cell,time </w:t>
+        <w:t>cell,time</w:t>
+      </w:r>
+      <w:proofErr w:type="spellEnd"/>
+      <w:proofErr w:type="gramEnd"/>
+      <w:r>
+        <w:rPr>
+          <w:vertAlign w:val="subscript"/>
+        </w:rPr>
+        <w:t xml:space="preserve"> </w:t>
       </w:r>
       <w:r>
         <w:t xml:space="preserve">&lt; lambda. Where lambda is the maximum number of vehicles that can travel across a cell per time step. </w:t>
@@ -8283,6 +8914,7 @@
           <w:id w:val="-730007381"/>
           <w:citation/>
         </w:sdtPr>
+        <w:sdtEndPr/>
         <w:sdtContent>
           <w:r>
             <w:fldChar w:fldCharType="begin"/>
@@ -8312,6 +8944,7 @@
           <w:id w:val="1265651750"/>
           <w:citation/>
         </w:sdtPr>
+        <w:sdtEndPr/>
         <w:sdtContent>
           <w:r>
             <w:fldChar w:fldCharType="begin"/>
@@ -8338,6 +8971,7 @@
           <w:id w:val="1872038938"/>
           <w:citation/>
         </w:sdtPr>
+        <w:sdtEndPr/>
         <w:sdtContent>
           <w:r>
             <w:fldChar w:fldCharType="begin"/>
@@ -8373,7 +9007,7 @@
       <w:pPr>
         <w:pStyle w:val="Heading3"/>
       </w:pPr>
-      <w:bookmarkStart w:id="26" w:name="_Toc193369388"/>
+      <w:bookmarkStart w:id="26" w:name="_Toc193387569"/>
       <w:r>
         <w:t>Optimizations</w:t>
       </w:r>
@@ -8388,6 +9022,7 @@
           <w:id w:val="923919279"/>
           <w:citation/>
         </w:sdtPr>
+        <w:sdtEndPr/>
         <w:sdtContent>
           <w:r>
             <w:fldChar w:fldCharType="begin"/>
@@ -8410,7 +9045,19 @@
         </w:sdtContent>
       </w:sdt>
       <w:r>
-        <w:t xml:space="preserve"> where instead of a decision variable being represented as an array of time * lane size it is instead represented by an array of size (time / lambda) * lane, where lambda is the discretized time step value. Although being an efficient reduction of problem size it is important to note the loss of fine-grained control with such an approach. This is due to all arrival departure information from time steps n to n + lambda being collated within one array cell.</w:t>
+        <w:t xml:space="preserve"> where instead of a decision variable being represented as an array of time * lane size it is instead represented by an array of size (time / lambda) * lane, where lambda is the discretized time step value. Although being an efficient reduction of problem size it is important to note the loss of fine-grained control with such an </w:t>
+      </w:r>
+      <w:r>
+        <w:lastRenderedPageBreak/>
+        <w:t xml:space="preserve">approach. This is due to all arrival departure information from time steps </w:t>
+      </w:r>
+      <w:proofErr w:type="spellStart"/>
+      <w:r>
+        <w:t>n</w:t>
+      </w:r>
+      <w:proofErr w:type="spellEnd"/>
+      <w:r>
+        <w:t xml:space="preserve"> to n + lambda being collated within one array cell.</w:t>
       </w:r>
     </w:p>
     <w:p>
@@ -8422,6 +9069,7 @@
           <w:id w:val="-1707017999"/>
           <w:citation/>
         </w:sdtPr>
+        <w:sdtEndPr/>
         <w:sdtContent>
           <w:r>
             <w:fldChar w:fldCharType="begin"/>
@@ -8451,7 +9099,7 @@
       <w:pPr>
         <w:pStyle w:val="Heading3"/>
       </w:pPr>
-      <w:bookmarkStart w:id="27" w:name="_Toc193369389"/>
+      <w:bookmarkStart w:id="27" w:name="_Toc193387570"/>
       <w:r>
         <w:t>Model Evaluation</w:t>
       </w:r>
@@ -8459,17 +9107,14 @@
     </w:p>
     <w:p>
       <w:r>
-        <w:t xml:space="preserve">Across the literature there are notable flaws in the data used to evaluate model results. No papers studied made use of real-world data and instead opted to modelling traffic arrivals </w:t>
-      </w:r>
-      <w:r>
-        <w:lastRenderedPageBreak/>
-        <w:t xml:space="preserve">assuming either a linear </w:t>
+        <w:t xml:space="preserve">Across the literature there are notable flaws in the data used to evaluate model results. No papers studied made use of real-world data and instead opted to modelling traffic arrivals assuming either a linear </w:t>
       </w:r>
       <w:sdt>
         <w:sdtPr>
           <w:id w:val="-1168549257"/>
           <w:citation/>
         </w:sdtPr>
+        <w:sdtEndPr/>
         <w:sdtContent>
           <w:r>
             <w:fldChar w:fldCharType="begin"/>
@@ -8496,6 +9141,7 @@
           <w:id w:val="-302395461"/>
           <w:citation/>
         </w:sdtPr>
+        <w:sdtEndPr/>
         <w:sdtContent>
           <w:r>
             <w:fldChar w:fldCharType="begin"/>
@@ -8528,6 +9174,7 @@
           <w:id w:val="-422187721"/>
           <w:citation/>
         </w:sdtPr>
+        <w:sdtEndPr/>
         <w:sdtContent>
           <w:r>
             <w:fldChar w:fldCharType="begin"/>
@@ -8563,6 +9210,7 @@
           <w:id w:val="-2033711430"/>
           <w:citation/>
         </w:sdtPr>
+        <w:sdtEndPr/>
         <w:sdtContent>
           <w:r>
             <w:fldChar w:fldCharType="begin"/>
@@ -8597,6 +9245,7 @@
           <w:id w:val="1226872678"/>
           <w:citation/>
         </w:sdtPr>
+        <w:sdtEndPr/>
         <w:sdtContent>
           <w:r>
             <w:fldChar w:fldCharType="begin"/>
@@ -8626,6 +9275,7 @@
           <w:id w:val="-505053102"/>
           <w:citation/>
         </w:sdtPr>
+        <w:sdtEndPr/>
         <w:sdtContent>
           <w:r>
             <w:fldChar w:fldCharType="begin"/>
@@ -8661,7 +9311,7 @@
       <w:pPr>
         <w:pStyle w:val="Heading3"/>
       </w:pPr>
-      <w:bookmarkStart w:id="28" w:name="_Toc193369390"/>
+      <w:bookmarkStart w:id="28" w:name="_Toc193387571"/>
       <w:r>
         <w:t>Conclusion</w:t>
       </w:r>
@@ -8674,7 +9324,15 @@
     </w:p>
     <w:p>
       <w:r>
-        <w:t>The omittance of modelling microscopic factors and the lack of real-world data used in previous studies means that models are not an accurate reflection of real-world studies seen today. Future work should focus on modelling the problem as one with less binary decision variables, consider the inclusion of more realistic constraints where possible, and focus on the introduction of real world datasets in model evaluation.</w:t>
+        <w:t xml:space="preserve">The omittance of modelling microscopic factors and the lack of real-world data used in previous studies means that models are not an accurate reflection of real-world studies seen today. Future work should focus on modelling the problem as one with less binary decision variables, consider the inclusion of more realistic constraints where possible, and focus on the introduction of </w:t>
+      </w:r>
+      <w:proofErr w:type="gramStart"/>
+      <w:r>
+        <w:t>real world</w:t>
+      </w:r>
+      <w:proofErr w:type="gramEnd"/>
+      <w:r>
+        <w:t xml:space="preserve"> datasets in model evaluation.</w:t>
       </w:r>
     </w:p>
     <w:p>
@@ -8688,8 +9346,9 @@
       <w:pPr>
         <w:pStyle w:val="Heading1"/>
       </w:pPr>
-      <w:bookmarkStart w:id="29" w:name="_Toc193369391"/>
-      <w:r>
+      <w:bookmarkStart w:id="29" w:name="_Toc193387572"/>
+      <w:r>
+        <w:lastRenderedPageBreak/>
         <w:t>Methodology</w:t>
       </w:r>
       <w:bookmarkEnd w:id="29"/>
@@ -8707,7 +9366,7 @@
           <w:color w:val="FF0000"/>
         </w:rPr>
         <w:drawing>
-          <wp:anchor distT="0" distB="0" distL="114300" distR="114300" simplePos="0" relativeHeight="251659264" behindDoc="0" locked="0" layoutInCell="1" allowOverlap="1" wp14:anchorId="749CDA78" wp14:editId="44B0435C">
+          <wp:anchor distT="0" distB="0" distL="114300" distR="114300" simplePos="0" relativeHeight="251659264" behindDoc="0" locked="0" layoutInCell="1" allowOverlap="1" wp14:anchorId="749CDA78" wp14:editId="5066F906">
             <wp:simplePos x="0" y="0"/>
             <wp:positionH relativeFrom="column">
               <wp:posOffset>3795423</wp:posOffset>
@@ -8853,7 +9512,7 @@
       <w:pPr>
         <w:pStyle w:val="Heading2"/>
       </w:pPr>
-      <w:bookmarkStart w:id="30" w:name="_Toc193369392"/>
+      <w:bookmarkStart w:id="30" w:name="_Toc193387573"/>
       <w:r>
         <w:t>Agent Design</w:t>
       </w:r>
@@ -8863,7 +9522,7 @@
       <w:pPr>
         <w:pStyle w:val="Heading3"/>
       </w:pPr>
-      <w:bookmarkStart w:id="31" w:name="_Toc193369393"/>
+      <w:bookmarkStart w:id="31" w:name="_Toc193387574"/>
       <w:r>
         <w:t>State</w:t>
       </w:r>
@@ -8905,7 +9564,6 @@
         <w:rPr>
           <w:color w:val="000000" w:themeColor="text1"/>
         </w:rPr>
-        <w:lastRenderedPageBreak/>
         <w:t>Queue lengths</w:t>
       </w:r>
       <w:r>
@@ -8936,7 +9594,21 @@
         <w:rPr>
           <w:color w:val="000000" w:themeColor="text1"/>
         </w:rPr>
-        <w:t>A car is only defined as ‘waiting’ if it’s current speed is 0.</w:t>
+        <w:t xml:space="preserve">A car is only defined as ‘waiting’ if </w:t>
+      </w:r>
+      <w:proofErr w:type="gramStart"/>
+      <w:r>
+        <w:rPr>
+          <w:color w:val="000000" w:themeColor="text1"/>
+        </w:rPr>
+        <w:t>it’s</w:t>
+      </w:r>
+      <w:proofErr w:type="gramEnd"/>
+      <w:r>
+        <w:rPr>
+          <w:color w:val="000000" w:themeColor="text1"/>
+        </w:rPr>
+        <w:t xml:space="preserve"> current speed is 0.</w:t>
       </w:r>
     </w:p>
     <w:p>
@@ -9142,7 +9814,21 @@
         <w:rPr>
           <w:color w:val="000000" w:themeColor="text1"/>
         </w:rPr>
-        <w:t xml:space="preserve"> A lookahead time of 30 time steps was chosen for this parameter. This was intentionally equivalent to the amount of time steps in-between model inference times, as information past this point would be covered by remaining state variables. </w:t>
+        <w:t xml:space="preserve"> A lookahead time of </w:t>
+      </w:r>
+      <w:proofErr w:type="gramStart"/>
+      <w:r>
+        <w:rPr>
+          <w:color w:val="000000" w:themeColor="text1"/>
+        </w:rPr>
+        <w:t>30 time</w:t>
+      </w:r>
+      <w:proofErr w:type="gramEnd"/>
+      <w:r>
+        <w:rPr>
+          <w:color w:val="000000" w:themeColor="text1"/>
+        </w:rPr>
+        <w:t xml:space="preserve"> steps was chosen for this parameter. This was intentionally equivalent to the amount of time steps in-between model inference times, as information past this point would be covered by remaining state variables. </w:t>
       </w:r>
     </w:p>
     <w:p>
@@ -9234,7 +9920,21 @@
         <w:rPr>
           <w:color w:val="000000" w:themeColor="text1"/>
         </w:rPr>
-        <w:t xml:space="preserve"> with the exception of </w:t>
+        <w:t xml:space="preserve"> </w:t>
+      </w:r>
+      <w:proofErr w:type="gramStart"/>
+      <w:r>
+        <w:rPr>
+          <w:color w:val="000000" w:themeColor="text1"/>
+        </w:rPr>
+        <w:t>with the exception of</w:t>
+      </w:r>
+      <w:proofErr w:type="gramEnd"/>
+      <w:r>
+        <w:rPr>
+          <w:color w:val="000000" w:themeColor="text1"/>
+        </w:rPr>
+        <w:t xml:space="preserve"> </w:t>
       </w:r>
       <w:r>
         <w:rPr>
@@ -9247,7 +9947,7 @@
       <w:pPr>
         <w:pStyle w:val="Heading3"/>
       </w:pPr>
-      <w:bookmarkStart w:id="32" w:name="_Toc193369394"/>
+      <w:bookmarkStart w:id="32" w:name="_Toc193387575"/>
       <w:r>
         <w:t>Action</w:t>
       </w:r>
@@ -9321,7 +10021,14 @@
         <w:rPr>
           <w:color w:val="000000" w:themeColor="text1"/>
         </w:rPr>
-        <w:t xml:space="preserve">, providing models with a large action space will result be more expensive in both time and computational resources, when training the model to converge on an optimal policy. </w:t>
+        <w:t xml:space="preserve">, providing models with a large action space will result be more expensive in both time and computational resources, when training the model to converge on </w:t>
+      </w:r>
+      <w:r>
+        <w:rPr>
+          <w:color w:val="000000" w:themeColor="text1"/>
+        </w:rPr>
+        <w:lastRenderedPageBreak/>
+        <w:t xml:space="preserve">an optimal policy. </w:t>
       </w:r>
       <w:r>
         <w:rPr>
@@ -9383,11 +10090,19 @@
         </w:rPr>
         <w:t xml:space="preserve"> for the traffic lights. </w:t>
       </w:r>
-      <w:r>
-        <w:rPr>
-          <w:color w:val="000000" w:themeColor="text1"/>
-        </w:rPr>
-        <w:t>However the majority of these are either unsafe or inefficient, the following assumptions and constraints have been applied to reduce the action space down to 36.</w:t>
+      <w:proofErr w:type="gramStart"/>
+      <w:r>
+        <w:rPr>
+          <w:color w:val="000000" w:themeColor="text1"/>
+        </w:rPr>
+        <w:t>However</w:t>
+      </w:r>
+      <w:proofErr w:type="gramEnd"/>
+      <w:r>
+        <w:rPr>
+          <w:color w:val="000000" w:themeColor="text1"/>
+        </w:rPr>
+        <w:t xml:space="preserve"> the majority of these are either unsafe or inefficient, the following assumptions and constraints have been applied to reduce the action space down to 36.</w:t>
       </w:r>
     </w:p>
     <w:p>
@@ -9520,9 +10235,8 @@
       <w:pPr>
         <w:pStyle w:val="Heading3"/>
       </w:pPr>
-      <w:bookmarkStart w:id="33" w:name="_Toc193369395"/>
-      <w:r>
-        <w:lastRenderedPageBreak/>
+      <w:bookmarkStart w:id="33" w:name="_Toc193387576"/>
+      <w:r>
         <w:t>Reward</w:t>
       </w:r>
       <w:bookmarkEnd w:id="33"/>
@@ -9612,12 +10326,14 @@
         </w:rPr>
         <w:t xml:space="preserve">: </w:t>
       </w:r>
+      <w:proofErr w:type="gramStart"/>
       <w:r>
         <w:rPr>
           <w:color w:val="000000" w:themeColor="text1"/>
         </w:rPr>
         <w:t>min(</w:t>
       </w:r>
+      <w:proofErr w:type="gramEnd"/>
       <w:r>
         <w:rPr>
           <w:color w:val="000000" w:themeColor="text1"/>
@@ -9677,14 +10393,28 @@
         <w:rPr>
           <w:color w:val="000000" w:themeColor="text1"/>
         </w:rPr>
-        <w:t xml:space="preserve"> Some pre-existing work has implemented a squared reward function, so as to penalize longer waiting times more; however, it was observed that this would cause numerical instability in the CIPHER model and was therefore not included.</w:t>
+        <w:t xml:space="preserve"> Some pre-existing work has implemented a squared reward function, </w:t>
+      </w:r>
+      <w:proofErr w:type="gramStart"/>
+      <w:r>
+        <w:rPr>
+          <w:color w:val="000000" w:themeColor="text1"/>
+        </w:rPr>
+        <w:t>so as to</w:t>
+      </w:r>
+      <w:proofErr w:type="gramEnd"/>
+      <w:r>
+        <w:rPr>
+          <w:color w:val="000000" w:themeColor="text1"/>
+        </w:rPr>
+        <w:t xml:space="preserve"> penalize longer waiting times more; however, it was observed that this would cause numerical instability in the CIPHER model and was therefore not included.</w:t>
       </w:r>
     </w:p>
     <w:p>
       <w:pPr>
         <w:pStyle w:val="Heading2"/>
       </w:pPr>
-      <w:bookmarkStart w:id="34" w:name="_Toc193369396"/>
+      <w:bookmarkStart w:id="34" w:name="_Toc193387577"/>
       <w:r>
         <w:t>Linear and Discrete Optimization</w:t>
       </w:r>
@@ -9699,7 +10429,7 @@
       <w:pPr>
         <w:pStyle w:val="Heading3"/>
       </w:pPr>
-      <w:bookmarkStart w:id="35" w:name="_Toc193369397"/>
+      <w:bookmarkStart w:id="35" w:name="_Toc193387578"/>
       <w:r>
         <w:t>Model 1</w:t>
       </w:r>
@@ -9748,6 +10478,7 @@
     </w:p>
     <w:p>
       <w:r>
+        <w:lastRenderedPageBreak/>
         <w:t>[insert here]</w:t>
       </w:r>
     </w:p>
@@ -9811,7 +10542,15 @@
         </w:sdtContent>
       </w:sdt>
       <w:r>
-        <w:t xml:space="preserve">, it can be concluded that for our network, Daganzo’s </w:t>
+        <w:t xml:space="preserve">, it can be concluded that for our network, </w:t>
+      </w:r>
+      <w:proofErr w:type="spellStart"/>
+      <w:r>
+        <w:t>Daganzo’s</w:t>
+      </w:r>
+      <w:proofErr w:type="spellEnd"/>
+      <w:r>
+        <w:t xml:space="preserve"> </w:t>
       </w:r>
       <w:sdt>
         <w:sdtPr>
@@ -9841,7 +10580,15 @@
         </w:sdtContent>
       </w:sdt>
       <w:r>
-        <w:t xml:space="preserve"> CTM will suffice, as there are no diverging roadways in our network. Therefore our queue evolution strategy is as follows:</w:t>
+        <w:t xml:space="preserve"> CTM will suffice, as there are no diverging roadways in our network. </w:t>
+      </w:r>
+      <w:proofErr w:type="gramStart"/>
+      <w:r>
+        <w:t>Therefore</w:t>
+      </w:r>
+      <w:proofErr w:type="gramEnd"/>
+      <w:r>
+        <w:t xml:space="preserve"> our queue evolution strategy is as follows:</w:t>
       </w:r>
     </w:p>
     <w:p>
@@ -9851,7 +10598,6 @@
     </w:p>
     <w:p>
       <w:r>
-        <w:lastRenderedPageBreak/>
         <w:t>Along with helper equation, to ensure departures do not exceed the queue length:</w:t>
       </w:r>
     </w:p>
@@ -9862,8 +10608,15 @@
     </w:p>
     <w:p>
       <w:r>
-        <w:t>However, issues were encountered with the model when trying to calculate da,t</w:t>
-      </w:r>
+        <w:t xml:space="preserve">However, issues were encountered with the model when trying to calculate </w:t>
+      </w:r>
+      <w:proofErr w:type="spellStart"/>
+      <w:proofErr w:type="gramStart"/>
+      <w:r>
+        <w:t>da,t</w:t>
+      </w:r>
+      <w:proofErr w:type="spellEnd"/>
+      <w:proofErr w:type="gramEnd"/>
     </w:p>
     <w:p>
       <w:r>
@@ -9872,14 +10625,22 @@
     </w:p>
     <w:p>
       <w:r>
-        <w:t>With linear optimization techniques it is not possible to implement comparatives between decision variables, as these are continuous and not pre-defined. Therefore it was concluded that it was not possible to implement the TSC in a continuous manner and this approach was unfortunately abandoned.</w:t>
+        <w:t xml:space="preserve">With linear optimization techniques it is not possible to implement comparatives between decision variables, as these are continuous and not pre-defined. </w:t>
+      </w:r>
+      <w:proofErr w:type="gramStart"/>
+      <w:r>
+        <w:t>Therefore</w:t>
+      </w:r>
+      <w:proofErr w:type="gramEnd"/>
+      <w:r>
+        <w:t xml:space="preserve"> it was concluded that it was not possible to implement the TSC in a continuous manner and this approach was unfortunately abandoned.</w:t>
       </w:r>
     </w:p>
     <w:p>
       <w:pPr>
         <w:pStyle w:val="Heading3"/>
       </w:pPr>
-      <w:bookmarkStart w:id="36" w:name="_Toc193369398"/>
+      <w:bookmarkStart w:id="36" w:name="_Toc193387579"/>
       <w:r>
         <w:t>Model 2</w:t>
       </w:r>
@@ -9918,7 +10679,15 @@
     </w:p>
     <w:p>
       <w:r>
-        <w:t>Naturally, with the introduction of the possibility of yellow phases, it follows that a light cannot be yellow and green at the same time. Therefore a constraint was introduced:</w:t>
+        <w:t xml:space="preserve">Naturally, with the introduction of the possibility of yellow phases, it follows that a light cannot be yellow and green at the same time. </w:t>
+      </w:r>
+      <w:proofErr w:type="gramStart"/>
+      <w:r>
+        <w:t>Therefore</w:t>
+      </w:r>
+      <w:proofErr w:type="gramEnd"/>
+      <w:r>
+        <w:t xml:space="preserve"> a constraint was introduced:</w:t>
       </w:r>
     </w:p>
     <w:p>
@@ -9941,6 +10710,7 @@
         <w:pStyle w:val="Heading4"/>
       </w:pPr>
       <w:r>
+        <w:lastRenderedPageBreak/>
         <w:t>Objective Function</w:t>
       </w:r>
     </w:p>
@@ -9981,7 +10751,15 @@
         </w:sdtContent>
       </w:sdt>
       <w:r>
-        <w:t xml:space="preserve">. For an instance of the problem with 16 lanes and 1000 time </w:t>
+        <w:t xml:space="preserve">. For an instance of the problem with 16 lanes and </w:t>
+      </w:r>
+      <w:proofErr w:type="gramStart"/>
+      <w:r>
+        <w:t>1000 time</w:t>
+      </w:r>
+      <w:proofErr w:type="gramEnd"/>
+      <w:r>
+        <w:t xml:space="preserve"> </w:t>
       </w:r>
       <w:r>
         <w:t>steps, this</w:t>
@@ -10013,12 +10791,19 @@
     </w:p>
     <w:p>
       <w:r>
-        <w:t>[insert emv departure here]</w:t>
+        <w:t xml:space="preserve">[insert </w:t>
+      </w:r>
+      <w:proofErr w:type="spellStart"/>
+      <w:r>
+        <w:t>emv</w:t>
+      </w:r>
+      <w:proofErr w:type="spellEnd"/>
+      <w:r>
+        <w:t xml:space="preserve"> departure here]</w:t>
       </w:r>
     </w:p>
     <w:p>
       <w:r>
-        <w:lastRenderedPageBreak/>
         <w:t>And the following constraints were defined to mimic EMV priority:</w:t>
       </w:r>
     </w:p>
@@ -10029,7 +10814,15 @@
     </w:p>
     <w:p>
       <w:r>
-        <w:t>And also to mimic pedestrian flow</w:t>
+        <w:t xml:space="preserve">And </w:t>
+      </w:r>
+      <w:proofErr w:type="gramStart"/>
+      <w:r>
+        <w:t>also</w:t>
+      </w:r>
+      <w:proofErr w:type="gramEnd"/>
+      <w:r>
+        <w:t xml:space="preserve"> to mimic pedestrian flow</w:t>
       </w:r>
     </w:p>
     <w:p>
@@ -10056,7 +10849,7 @@
       <w:pPr>
         <w:pStyle w:val="Heading1"/>
       </w:pPr>
-      <w:bookmarkStart w:id="37" w:name="_Toc193369399"/>
+      <w:bookmarkStart w:id="37" w:name="_Toc193387580"/>
       <w:r>
         <w:t>Implementation</w:t>
       </w:r>
@@ -10066,7 +10859,7 @@
       <w:pPr>
         <w:pStyle w:val="Heading2"/>
       </w:pPr>
-      <w:bookmarkStart w:id="38" w:name="_Toc193369400"/>
+      <w:bookmarkStart w:id="38" w:name="_Toc193387581"/>
       <w:r>
         <w:t xml:space="preserve">RL </w:t>
       </w:r>
@@ -10082,7 +10875,7 @@
       <w:pPr>
         <w:pStyle w:val="Heading3"/>
       </w:pPr>
-      <w:bookmarkStart w:id="39" w:name="_Toc193369401"/>
+      <w:bookmarkStart w:id="39" w:name="_Toc193387582"/>
       <w:r>
         <w:t>Simulation</w:t>
       </w:r>
@@ -10251,8 +11044,9 @@
       <w:pPr>
         <w:pStyle w:val="Heading3"/>
       </w:pPr>
-      <w:bookmarkStart w:id="40" w:name="_Toc193369402"/>
-      <w:r>
+      <w:bookmarkStart w:id="40" w:name="_Toc193387583"/>
+      <w:r>
+        <w:lastRenderedPageBreak/>
         <w:t>Code</w:t>
       </w:r>
       <w:bookmarkEnd w:id="40"/>
@@ -10273,7 +11067,21 @@
         <w:rPr>
           <w:color w:val="000000" w:themeColor="text1"/>
         </w:rPr>
-        <w:t xml:space="preserve"> originally handled via the traci API, a </w:t>
+        <w:t xml:space="preserve"> originally handled via the </w:t>
+      </w:r>
+      <w:proofErr w:type="spellStart"/>
+      <w:r>
+        <w:rPr>
+          <w:color w:val="000000" w:themeColor="text1"/>
+        </w:rPr>
+        <w:t>traci</w:t>
+      </w:r>
+      <w:proofErr w:type="spellEnd"/>
+      <w:r>
+        <w:rPr>
+          <w:color w:val="000000" w:themeColor="text1"/>
+        </w:rPr>
+        <w:t xml:space="preserve"> API, a </w:t>
       </w:r>
       <w:r>
         <w:rPr>
@@ -10309,7 +11117,21 @@
         <w:rPr>
           <w:color w:val="000000" w:themeColor="text1"/>
         </w:rPr>
-        <w:t xml:space="preserve"> the project was migrated to libsumo (a more efficient C++ API). This change significantly reduced training times for the model.</w:t>
+        <w:t xml:space="preserve"> the project was migrated to </w:t>
+      </w:r>
+      <w:proofErr w:type="spellStart"/>
+      <w:r>
+        <w:rPr>
+          <w:color w:val="000000" w:themeColor="text1"/>
+        </w:rPr>
+        <w:t>libsumo</w:t>
+      </w:r>
+      <w:proofErr w:type="spellEnd"/>
+      <w:r>
+        <w:rPr>
+          <w:color w:val="000000" w:themeColor="text1"/>
+        </w:rPr>
+        <w:t xml:space="preserve"> (a more efficient C++ API). This change significantly reduced training times for the model.</w:t>
       </w:r>
     </w:p>
     <w:p>
@@ -10322,7 +11144,21 @@
         <w:rPr>
           <w:color w:val="000000" w:themeColor="text1"/>
         </w:rPr>
-        <w:t>The core implementation was written in Python, leveraging libsumo to interface with the simulation environment. The system architecture consists of:</w:t>
+        <w:t xml:space="preserve">The core implementation was written in Python, leveraging </w:t>
+      </w:r>
+      <w:proofErr w:type="spellStart"/>
+      <w:r>
+        <w:rPr>
+          <w:color w:val="000000" w:themeColor="text1"/>
+        </w:rPr>
+        <w:t>libsumo</w:t>
+      </w:r>
+      <w:proofErr w:type="spellEnd"/>
+      <w:r>
+        <w:rPr>
+          <w:color w:val="000000" w:themeColor="text1"/>
+        </w:rPr>
+        <w:t xml:space="preserve"> to interface with the simulation environment. The system architecture consists of:</w:t>
       </w:r>
     </w:p>
     <w:p>
@@ -10402,7 +11238,6 @@
         <w:rPr>
           <w:color w:val="000000" w:themeColor="text1"/>
         </w:rPr>
-        <w:lastRenderedPageBreak/>
         <w:t>Fixed-Time Controller: Operates on a predefined cyclical schedule.</w:t>
       </w:r>
     </w:p>
@@ -10655,7 +11490,21 @@
         <w:rPr>
           <w:color w:val="000000" w:themeColor="text1"/>
         </w:rPr>
-        <w:t xml:space="preserve"> but soon computational demand grew and training</w:t>
+        <w:t xml:space="preserve"> but soon computational demand </w:t>
+      </w:r>
+      <w:proofErr w:type="gramStart"/>
+      <w:r>
+        <w:rPr>
+          <w:color w:val="000000" w:themeColor="text1"/>
+        </w:rPr>
+        <w:t>grew</w:t>
+      </w:r>
+      <w:proofErr w:type="gramEnd"/>
+      <w:r>
+        <w:rPr>
+          <w:color w:val="000000" w:themeColor="text1"/>
+        </w:rPr>
+        <w:t xml:space="preserve"> and training</w:t>
       </w:r>
       <w:r>
         <w:rPr>
@@ -10686,6 +11535,55 @@
           <w:color w:val="000000" w:themeColor="text1"/>
         </w:rPr>
         <w:t>each with 128 neurons per layer and a ReLu activation function.</w:t>
+      </w:r>
+    </w:p>
+    <w:p>
+      <w:pPr>
+        <w:rPr>
+          <w:color w:val="000000" w:themeColor="text1"/>
+        </w:rPr>
+      </w:pPr>
+      <w:r>
+        <w:rPr>
+          <w:color w:val="000000" w:themeColor="text1"/>
+        </w:rPr>
+        <w:t xml:space="preserve">The agent </w:t>
+      </w:r>
+      <w:r>
+        <w:rPr>
+          <w:color w:val="000000" w:themeColor="text1"/>
+        </w:rPr>
+        <w:t>was</w:t>
+      </w:r>
+      <w:r>
+        <w:rPr>
+          <w:color w:val="000000" w:themeColor="text1"/>
+        </w:rPr>
+        <w:t xml:space="preserve"> trained </w:t>
+      </w:r>
+      <w:r>
+        <w:rPr>
+          <w:color w:val="000000" w:themeColor="text1"/>
+        </w:rPr>
+        <w:t xml:space="preserve">on a different set of randomly generated arrival times each iteration, </w:t>
+      </w:r>
+      <w:r>
+        <w:rPr>
+          <w:color w:val="000000" w:themeColor="text1"/>
+        </w:rPr>
+        <w:t>to</w:t>
+      </w:r>
+      <w:r>
+        <w:rPr>
+          <w:color w:val="000000" w:themeColor="text1"/>
+        </w:rPr>
+        <w:t xml:space="preserve"> avoid overfitting to one specific arrival pattern. It is important to note that </w:t>
+      </w:r>
+      <w:r>
+        <w:rPr>
+          <w:color w:val="000000" w:themeColor="text1"/>
+        </w:rPr>
+        <w:t xml:space="preserve">mean-inter-arrival times between cars were kept consistent across the entire training process, to enhance the numerical stability of the reward function. </w:t>
       </w:r>
     </w:p>
     <w:p>
@@ -10705,7 +11603,7 @@
       <w:pPr>
         <w:pStyle w:val="Heading3"/>
       </w:pPr>
-      <w:bookmarkStart w:id="41" w:name="_Toc193369403"/>
+      <w:bookmarkStart w:id="41" w:name="_Toc193387584"/>
       <w:r>
         <w:t>Traffic Signal Control Manner</w:t>
       </w:r>
@@ -10787,7 +11685,21 @@
         <w:rPr>
           <w:color w:val="000000" w:themeColor="text1"/>
         </w:rPr>
-        <w:t>the most efficient one according to the agents action</w:t>
+        <w:t xml:space="preserve">the most efficient one according to the </w:t>
+      </w:r>
+      <w:proofErr w:type="gramStart"/>
+      <w:r>
+        <w:rPr>
+          <w:color w:val="000000" w:themeColor="text1"/>
+        </w:rPr>
+        <w:t>agents</w:t>
+      </w:r>
+      <w:proofErr w:type="gramEnd"/>
+      <w:r>
+        <w:rPr>
+          <w:color w:val="000000" w:themeColor="text1"/>
+        </w:rPr>
+        <w:t xml:space="preserve"> action</w:t>
       </w:r>
       <w:r>
         <w:rPr>
@@ -10800,7 +11712,7 @@
       <w:pPr>
         <w:pStyle w:val="Heading3"/>
       </w:pPr>
-      <w:bookmarkStart w:id="42" w:name="_Toc193369404"/>
+      <w:bookmarkStart w:id="42" w:name="_Toc193387585"/>
       <w:r>
         <w:t>Technical Challenges Encountered</w:t>
       </w:r>
@@ -10808,7 +11720,11 @@
     </w:p>
     <w:p>
       <w:r>
-        <w:t>The main technical challenge encountered over the course of development was the training times for each instance of the model, as state space grows the model has more weights to tune with each iteration, and backpropagating this correctly takes time. Furthermore, due to the complex environment within which the agent is operating, convergence on an optimal policy would take time. Training one instance of the model can take up to 24 hours in some cases.</w:t>
+        <w:t xml:space="preserve">The main technical challenge encountered over the course of development was the training times for each instance of the model, as state space grows the model has more weights to tune </w:t>
+      </w:r>
+      <w:r>
+        <w:lastRenderedPageBreak/>
+        <w:t>with each iteration, and backpropagating this correctly takes time. Furthermore, due to the complex environment within which the agent is operating, convergence on an optimal policy would take time. Training one instance of the model can take up to 24 hours in some cases.</w:t>
       </w:r>
     </w:p>
     <w:p>
@@ -10816,21 +11732,44 @@
         <w:t xml:space="preserve">This effect was negated as much as possible by optimizing code where possible. As noted earlier, upgrading to the LibSumo API reduces the communication overhead in interacting with the simulator.  </w:t>
       </w:r>
       <w:r>
-        <w:t>Other optimizations were also implemented such as limiting batch size initially during training, and only scaling this number up when an acceptable model configuration was discovered. These changes helped streamline training times as much as possible but model training times was still a big technical blocker throughout the course of the project.</w:t>
+        <w:t xml:space="preserve">Other optimizations were also implemented such as limiting batch size initially during </w:t>
+      </w:r>
+      <w:proofErr w:type="gramStart"/>
+      <w:r>
+        <w:t>training, and</w:t>
+      </w:r>
+      <w:proofErr w:type="gramEnd"/>
+      <w:r>
+        <w:t xml:space="preserve"> only scaling this number up when an acceptable model configuration was discovered. These changes helped streamline training times as much as </w:t>
+      </w:r>
+      <w:proofErr w:type="gramStart"/>
+      <w:r>
+        <w:t>possible</w:t>
+      </w:r>
+      <w:proofErr w:type="gramEnd"/>
+      <w:r>
+        <w:t xml:space="preserve"> but model training times was still a big technical blocker throughout the course of the project.</w:t>
       </w:r>
     </w:p>
     <w:p>
       <w:r>
-        <w:t>Another technical challenge was the frequent experimentation needed between minorly different versions of the mode. Successive model versions would often only have small tweaks of independent variables such as the state information, reward function or hyper-parameters. However changing variables in isolation was a necessity due to the highly sensitive nature of the environment in which the agent is deployed. Naturally, each model incurs the high training times previously noted. To minimizing the time spent comparing two models, a comprehensive metric logging system was created. The system automatically collects and graphs metrics surrounding cars, EMVs, Pedestrians and the environment as a whole. This would allow me to compare results visually and quickly decide on which was the better of the two models.</w:t>
+        <w:t xml:space="preserve">Another technical challenge was the frequent experimentation needed between minorly different versions of the mode. Successive model versions would often only have small tweaks of independent variables such as the state information, reward function or hyper-parameters. However changing variables in isolation was a necessity due to the highly sensitive nature of the environment in which the agent is deployed. Naturally, each model incurs the high training times previously noted. To minimizing the time spent comparing two models, a comprehensive metric logging system was created. The system automatically collects and graphs metrics surrounding cars, EMVs, Pedestrians and the </w:t>
+      </w:r>
+      <w:proofErr w:type="gramStart"/>
+      <w:r>
+        <w:t>environment as a whole</w:t>
+      </w:r>
+      <w:proofErr w:type="gramEnd"/>
+      <w:r>
+        <w:t>. This would allow me to compare results visually and quickly decide on which was the better of the two models.</w:t>
       </w:r>
     </w:p>
     <w:p>
       <w:pPr>
         <w:pStyle w:val="Heading2"/>
       </w:pPr>
-      <w:bookmarkStart w:id="43" w:name="_Toc193369405"/>
-      <w:r>
-        <w:lastRenderedPageBreak/>
+      <w:bookmarkStart w:id="43" w:name="_Toc193387586"/>
+      <w:r>
         <w:t>Linear and Discrete Optimization Implementation</w:t>
       </w:r>
       <w:bookmarkEnd w:id="43"/>
@@ -10881,7 +11820,7 @@
       <w:pPr>
         <w:pStyle w:val="Heading1"/>
       </w:pPr>
-      <w:bookmarkStart w:id="44" w:name="_Toc193369406"/>
+      <w:bookmarkStart w:id="44" w:name="_Toc193387587"/>
       <w:r>
         <w:t>Results</w:t>
       </w:r>
@@ -11031,7 +11970,15 @@
         <w:t>decision-making</w:t>
       </w:r>
       <w:r>
-        <w:t xml:space="preserve"> regarding particular hyper-parameters for the RL model.</w:t>
+        <w:t xml:space="preserve"> regarding </w:t>
+      </w:r>
+      <w:proofErr w:type="gramStart"/>
+      <w:r>
+        <w:t>particular hyper-</w:t>
+      </w:r>
+      <w:proofErr w:type="gramEnd"/>
+      <w:r>
+        <w:t>parameters for the RL model.</w:t>
       </w:r>
       <w:r>
         <w:t xml:space="preserve"> Green time dictates the fixed amount of time steps that a light is green for, whilst a shorter green time will </w:t>
@@ -11057,10 +12004,30 @@
         <w:t>T</w:t>
       </w:r>
       <w:r>
-        <w:t xml:space="preserve">he linear optimization model described in section [insert here] was run using a synthetic arrivals dataset and the results analysed. Figure [insert here] shows the distribution of green time as chosen by the linear optimization model, from this we can conclude that the most optimal </w:t>
-      </w:r>
-      <w:r>
-        <w:t xml:space="preserve">green time duration lies in-between 10-15 time units. Therefore, a green time of 15 time units was </w:t>
+        <w:t xml:space="preserve">he linear optimization model described in section [insert here] was run using a synthetic arrivals dataset and the results analysed. Figure [insert here] shows the distribution of green time as chosen by the linear optimization model, from this we can conclude that the most </w:t>
+      </w:r>
+      <w:r>
+        <w:lastRenderedPageBreak/>
+        <w:t xml:space="preserve">optimal </w:t>
+      </w:r>
+      <w:r>
+        <w:t xml:space="preserve">green time duration lies in-between </w:t>
+      </w:r>
+      <w:proofErr w:type="gramStart"/>
+      <w:r>
+        <w:t>10-15 time</w:t>
+      </w:r>
+      <w:proofErr w:type="gramEnd"/>
+      <w:r>
+        <w:t xml:space="preserve"> units. Therefore, a green time of </w:t>
+      </w:r>
+      <w:proofErr w:type="gramStart"/>
+      <w:r>
+        <w:t>15 time</w:t>
+      </w:r>
+      <w:proofErr w:type="gramEnd"/>
+      <w:r>
+        <w:t xml:space="preserve"> units was </w:t>
       </w:r>
       <w:r>
         <w:t xml:space="preserve">selected to balance </w:t>
@@ -11120,11 +12087,7 @@
     </w:p>
     <w:p>
       <w:r>
-        <w:t xml:space="preserve">As noted in the literature, there are no pre-existing models which account for emergency vehicles and pedestrians in the road network, meaning direct comparison between CIPHER and similar models was not possible. However, a simplified version of CIPHER was taken for comparison, one which was trained with cars </w:t>
-      </w:r>
-      <w:r>
-        <w:lastRenderedPageBreak/>
-        <w:t xml:space="preserve">training data and only having information that represents cars in the state information. This could at least server as a basic measure of effectiveness of the </w:t>
+        <w:t xml:space="preserve">As noted in the literature, there are no pre-existing models which account for emergency vehicles and pedestrians in the road network, meaning direct comparison between CIPHER and similar models was not possible. However, a simplified version of CIPHER was taken for comparison, one which was trained with cars training data and only having information that represents cars in the state information. This could at least server as a basic measure of effectiveness of the </w:t>
       </w:r>
       <w:r>
         <w:t>model’s</w:t>
@@ -11168,7 +12131,22 @@
         <w:t>Fixed</w:t>
       </w:r>
       <w:r>
-        <w:t xml:space="preserve"> – The static fixed time algorithm in use in other [insert here] % of road networks today</w:t>
+        <w:t xml:space="preserve"> – The static fixed time algorithm use</w:t>
+      </w:r>
+      <w:r>
+        <w:t xml:space="preserve">d </w:t>
+      </w:r>
+      <w:r>
+        <w:t>in o</w:t>
+      </w:r>
+      <w:r>
+        <w:t>ver</w:t>
+      </w:r>
+      <w:r>
+        <w:t xml:space="preserve"> [insert here] % of road networks today</w:t>
+      </w:r>
+      <w:r>
+        <w:t>.</w:t>
       </w:r>
     </w:p>
     <w:p>
@@ -11182,6 +12160,9 @@
       <w:r>
         <w:t>Adaptive – Adaptive, mathematical based models such as: Websters, SOTL, MaxPressure</w:t>
       </w:r>
+      <w:r>
+        <w:t>.</w:t>
+      </w:r>
     </w:p>
     <w:p>
       <w:pPr>
@@ -11197,6 +12178,15 @@
       <w:r>
         <w:t>– Two RL based algorithms were also included in the comparison.</w:t>
       </w:r>
+      <w:r>
+        <w:t xml:space="preserve"> </w:t>
+      </w:r>
+      <w:r>
+        <w:t>Both algorithms used a deep reinforcement learning framework</w:t>
+      </w:r>
+      <w:r>
+        <w:t>. Synthetic arrival data was generated using a non-homogenous Poisson distribution.</w:t>
+      </w:r>
     </w:p>
     <w:p>
       <w:pPr>
@@ -11227,38 +12217,44 @@
     </w:p>
     <w:p>
       <w:r>
-        <w:t xml:space="preserve"> All models were </w:t>
-      </w:r>
-      <w:r>
-        <w:t>evaluated using a real-world dataset, obtained from a traffic intersection in Hangzhou China.</w:t>
-      </w:r>
-      <w:r>
-        <w:t xml:space="preserve"> The original dataset comprises of vehicle arrivals and routes over a one-hour period.</w:t>
-      </w:r>
-      <w:r>
-        <w:t xml:space="preserve"> Arrival times from this dataset were then linearly scaled down to</w:t>
-      </w:r>
-      <w:r>
-        <w:t xml:space="preserve"> half an hour and 15 minutes respectively, this allow</w:t>
-      </w:r>
-      <w:r>
-        <w:t xml:space="preserve">ed </w:t>
-      </w:r>
-      <w:r>
-        <w:t xml:space="preserve">for testing of models across 3 different traffic demands: low, medium and high. </w:t>
-      </w:r>
-      <w:r>
-        <w:t>All models were evaluated based on vehicle travel times.</w:t>
-      </w:r>
-      <w:r>
-        <w:t xml:space="preserve"> </w:t>
+        <w:t>Further implementation details of all models mentioned, and source code can be found at [CITE HERE].</w:t>
       </w:r>
     </w:p>
     <w:p>
       <w:r>
+        <w:t xml:space="preserve"> All models were </w:t>
+      </w:r>
+      <w:r>
+        <w:t>evaluated using a real-world dataset, obtained from a traffic intersection in Hangzhou China.</w:t>
+      </w:r>
+      <w:r>
+        <w:t xml:space="preserve"> The original dataset comprises of vehicle arrivals and routes over a one-hour period.</w:t>
+      </w:r>
+      <w:r>
+        <w:t xml:space="preserve"> Arrival times from this dataset were then linearly scaled down to</w:t>
+      </w:r>
+      <w:r>
+        <w:t xml:space="preserve"> half an hour and 15 minutes respectively, this allow</w:t>
+      </w:r>
+      <w:r>
+        <w:t xml:space="preserve">ed </w:t>
+      </w:r>
+      <w:r>
+        <w:t xml:space="preserve">for testing of models across 3 different traffic demands: low, medium and high. </w:t>
+      </w:r>
+      <w:r>
+        <w:t>All models were evaluated based on vehicle travel times.</w:t>
+      </w:r>
+      <w:r>
+        <w:t xml:space="preserve"> </w:t>
+      </w:r>
+    </w:p>
+    <w:p>
+      <w:r>
         <w:rPr>
           <w:noProof/>
         </w:rPr>
+        <w:lastRenderedPageBreak/>
         <mc:AlternateContent>
           <mc:Choice Requires="cx1">
             <w:drawing>
@@ -11375,7 +12371,15 @@
     </w:p>
     <w:p>
       <w:r>
-        <w:t>Another relevant observation is the narrower inter-quartile range of CIPHER compared to CIPHER+, implying that the inclusion of future arrival data does not enhance the models ability to optimize traffic flow.</w:t>
+        <w:t xml:space="preserve">Another relevant observation is the narrower inter-quartile range of CIPHER compared to CIPHER+, implying that the inclusion of future arrival data does not enhance the </w:t>
+      </w:r>
+      <w:proofErr w:type="gramStart"/>
+      <w:r>
+        <w:t>models</w:t>
+      </w:r>
+      <w:proofErr w:type="gramEnd"/>
+      <w:r>
+        <w:t xml:space="preserve"> ability to optimize traffic flow.</w:t>
       </w:r>
     </w:p>
     <w:p>
@@ -11383,7 +12387,6 @@
         <w:rPr>
           <w:noProof/>
         </w:rPr>
-        <w:lastRenderedPageBreak/>
         <mc:AlternateContent>
           <mc:Choice Requires="cx1">
             <w:drawing>
@@ -11573,11 +12576,15 @@
         <w:t xml:space="preserve"> </w:t>
       </w:r>
       <w:r>
-        <w:t xml:space="preserve">high density (0.3 second mean inter-arrival rate) simulation. The results show that the majority of RL-based methods (DDPG, DQN and CIPHER) are able to outperform Websters and SOTL at higher congestion </w:t>
-      </w:r>
-      <w:r>
-        <w:lastRenderedPageBreak/>
-        <w:t>levels. Interestingly this does not hold true for CIPHER+, which exhibits significantly worse performance than CIPHER, reinforcing the hypothesis that future arrival data is not relevant state information.</w:t>
+        <w:t xml:space="preserve">high density (0.3 second mean inter-arrival rate) simulation. The results show that </w:t>
+      </w:r>
+      <w:proofErr w:type="gramStart"/>
+      <w:r>
+        <w:t>the majority of</w:t>
+      </w:r>
+      <w:proofErr w:type="gramEnd"/>
+      <w:r>
+        <w:t xml:space="preserve"> RL-based methods (DDPG, DQN and CIPHER) are able to outperform Websters and SOTL at higher congestion levels. Interestingly this does not hold true for CIPHER+, which exhibits significantly worse performance than CIPHER, reinforcing the hypothesis that future arrival data is not relevant state information.</w:t>
       </w:r>
     </w:p>
     <w:p>
@@ -11804,6 +12811,16 @@
                 <w14:ligatures w14:val="none"/>
               </w:rPr>
             </w:pPr>
+            <w:r>
+              <w:rPr>
+                <w:rFonts w:ascii="Aptos Narrow" w:eastAsia="Times New Roman" w:hAnsi="Aptos Narrow" w:cs="Times New Roman"/>
+                <w:color w:val="000000"/>
+                <w:kern w:val="0"/>
+                <w:lang w:eastAsia="en-GB"/>
+                <w14:ligatures w14:val="none"/>
+              </w:rPr>
+              <w:t>Total</w:t>
+            </w:r>
           </w:p>
         </w:tc>
         <w:tc>
@@ -11864,6 +12881,7 @@
                 <w14:ligatures w14:val="none"/>
               </w:rPr>
             </w:pPr>
+            <w:proofErr w:type="spellStart"/>
             <w:r>
               <w:rPr>
                 <w:rFonts w:ascii="Aptos Narrow" w:eastAsia="Times New Roman" w:hAnsi="Aptos Narrow" w:cs="Times New Roman"/>
@@ -11874,6 +12892,7 @@
               </w:rPr>
               <w:t>ddpg</w:t>
             </w:r>
+            <w:proofErr w:type="spellEnd"/>
           </w:p>
         </w:tc>
         <w:tc>
@@ -12096,6 +13115,7 @@
                 <w14:ligatures w14:val="none"/>
               </w:rPr>
             </w:pPr>
+            <w:proofErr w:type="spellStart"/>
             <w:r>
               <w:rPr>
                 <w:rFonts w:ascii="Aptos Narrow" w:eastAsia="Times New Roman" w:hAnsi="Aptos Narrow" w:cs="Times New Roman"/>
@@ -12106,6 +13126,7 @@
               </w:rPr>
               <w:t>dqn</w:t>
             </w:r>
+            <w:proofErr w:type="spellEnd"/>
           </w:p>
         </w:tc>
         <w:tc>
@@ -12328,6 +13349,7 @@
                 <w14:ligatures w14:val="none"/>
               </w:rPr>
             </w:pPr>
+            <w:proofErr w:type="spellStart"/>
             <w:r>
               <w:rPr>
                 <w:rFonts w:ascii="Aptos Narrow" w:eastAsia="Times New Roman" w:hAnsi="Aptos Narrow" w:cs="Times New Roman"/>
@@ -12338,6 +13360,7 @@
               </w:rPr>
               <w:t>maxpressure</w:t>
             </w:r>
+            <w:proofErr w:type="spellEnd"/>
           </w:p>
         </w:tc>
         <w:tc>
@@ -12570,6 +13593,7 @@
                 <w14:ligatures w14:val="none"/>
               </w:rPr>
             </w:pPr>
+            <w:proofErr w:type="spellStart"/>
             <w:r>
               <w:rPr>
                 <w:rFonts w:ascii="Aptos Narrow" w:eastAsia="Times New Roman" w:hAnsi="Aptos Narrow" w:cs="Times New Roman"/>
@@ -12580,6 +13604,7 @@
               </w:rPr>
               <w:t>sotl</w:t>
             </w:r>
+            <w:proofErr w:type="spellEnd"/>
           </w:p>
         </w:tc>
         <w:tc>
@@ -13880,13 +14905,20 @@
     </w:tbl>
     <w:p>
       <w:r>
+        <w:lastRenderedPageBreak/>
         <w:t>Naturally, these results correlate with the box plots observed previously. We can see CIPHER</w:t>
       </w:r>
       <w:r>
         <w:t xml:space="preserve"> resulting in fewer emissions than</w:t>
       </w:r>
       <w:r>
-        <w:t xml:space="preserve"> Websters and SOTL, whilst being outperformed by MaxPressure, Uniform time control, DDPG and DQN. Cipher+ was the most performing algorithm in comparison, resulting in 28% more emissions.</w:t>
+        <w:t xml:space="preserve"> Websters and SOTL, whilst being outperformed by MaxPressure, Uniform time control, DDPG and DQN. Cipher+ was the </w:t>
+      </w:r>
+      <w:r>
+        <w:t>wors</w:t>
+      </w:r>
+      <w:r>
+        <w:t>t performing algorithm in comparison, resulting in 28% more emissions.</w:t>
       </w:r>
       <w:r>
         <w:t xml:space="preserve"> Combined with the overwhelming data from the boxplots, we can</w:t>
@@ -13907,13 +14939,28 @@
       </w:r>
       <w:r>
         <w:t xml:space="preserve">. Furthermore, it would be trivial to extend the MaxPressure implementation to account for pedestrians. However, unlike CIPHER, it is still unable to dynamically respond to EMVs and adapt in a way that minimizes their travel times over others. </w:t>
+      </w:r>
+    </w:p>
+    <w:p>
+      <w:pPr>
+        <w:rPr>
+          <w:color w:val="FF0000"/>
+        </w:rPr>
+      </w:pPr>
+      <w:r>
+        <w:rPr>
+          <w:b/>
+          <w:bCs/>
+          <w:color w:val="FF0000"/>
+        </w:rPr>
+        <w:t>TODO</w:t>
       </w:r>
     </w:p>
     <w:p>
       <w:pPr>
         <w:pStyle w:val="Heading1"/>
       </w:pPr>
-      <w:bookmarkStart w:id="45" w:name="_Toc193369407"/>
+      <w:bookmarkStart w:id="45" w:name="_Toc193387588"/>
       <w:r>
         <w:t>Conclusion</w:t>
       </w:r>
@@ -13924,25 +14971,147 @@
     </w:p>
     <w:p>
       <w:r>
-        <w:t>Inclusion of adaptive method parts into RL based algorithm</w:t>
+        <w:t xml:space="preserve">From the results prevented previously we can conclude that future arrival data is not a useful vector to include in an RL agents state space. Furthermore, it is evident that whilst </w:t>
+      </w:r>
+      <w:r>
+        <w:t xml:space="preserve">RL agents </w:t>
+      </w:r>
+      <w:proofErr w:type="gramStart"/>
+      <w:r>
+        <w:t>are able to</w:t>
+      </w:r>
+      <w:proofErr w:type="gramEnd"/>
+      <w:r>
+        <w:t xml:space="preserve"> out-perform some adaptive algorithms, MaxPressure</w:t>
+      </w:r>
+      <w:r>
+        <w:t xml:space="preserve"> is still superior when using vehicle travel times as a metric.</w:t>
+      </w:r>
+      <w:r>
+        <w:t xml:space="preserve"> </w:t>
       </w:r>
     </w:p>
     <w:p>
       <w:r>
-        <w:t>A comparison between poisson and Sine simulated training data</w:t>
+        <w:t xml:space="preserve">Notably, an adaptive algorithms shortcomings lie in the fact it cannot dynamically respond to </w:t>
+      </w:r>
+      <w:r>
+        <w:t>EMVs to give priority</w:t>
+      </w:r>
+      <w:r>
+        <w:t>. This paper shows it is possible to design RL agents capable of handling such events, whilst acknowledging the compromise in-terms of overall performance.</w:t>
       </w:r>
     </w:p>
     <w:p>
       <w:r>
-        <w:t>Dynamic Programming??</w:t>
-      </w:r>
+        <w:t xml:space="preserve">The paper also </w:t>
+      </w:r>
+      <w:r>
+        <w:t xml:space="preserve">concludes it is possible to design </w:t>
+      </w:r>
+      <w:r>
+        <w:t xml:space="preserve">LO models capable of handling the same circumstances, and with the </w:t>
+      </w:r>
+      <w:r>
+        <w:t xml:space="preserve">implementation of certain optimizations such as batching, a simplified CTM </w:t>
+      </w:r>
+      <w:r>
+        <w:t xml:space="preserve">and </w:t>
+      </w:r>
+      <w:proofErr w:type="spellStart"/>
+      <w:r>
+        <w:t>discreitinzg</w:t>
+      </w:r>
+      <w:proofErr w:type="spellEnd"/>
+      <w:r>
+        <w:t xml:space="preserve"> time steps, it is possible to explicitly model yellow transitions. This in turn results in more realistic results.</w:t>
+      </w:r>
+      <w:r>
+        <w:t xml:space="preserve"> With that said, the large number of binary variables leading to increased model inference times are still the main barrier that would prevent these systems from working in real time.</w:t>
+      </w:r>
+    </w:p>
+    <w:p>
+      <w:r>
+        <w:t xml:space="preserve">This paper has set the foundations for </w:t>
+      </w:r>
+      <w:proofErr w:type="gramStart"/>
+      <w:r>
+        <w:t>a number of</w:t>
+      </w:r>
+      <w:proofErr w:type="gramEnd"/>
+      <w:r>
+        <w:t xml:space="preserve"> potential future directions.</w:t>
+      </w:r>
+      <w:r>
+        <w:t xml:space="preserve"> The </w:t>
+      </w:r>
+      <w:r>
+        <w:t xml:space="preserve">results show the potential of RL agents against the limitations of the classical adaptive algorithms, </w:t>
+      </w:r>
+      <w:r>
+        <w:t>whilst acknowledging that they currently fall short. Incorporation of traditional adaptive elements into an RL agent, such as a reward function based around minimizing pressure</w:t>
+      </w:r>
+      <w:r>
+        <w:t>, could have extreme potential.</w:t>
+      </w:r>
+    </w:p>
+    <w:p>
+      <w:r>
+        <w:t xml:space="preserve">The paper also acknowledges the lack of real-world training data for RL agents, and the </w:t>
+      </w:r>
+      <w:r>
+        <w:t xml:space="preserve">need for generating synthetic data. CIPHER was mostly outperformed by the two other RL algorithms </w:t>
+      </w:r>
+      <w:proofErr w:type="gramStart"/>
+      <w:r>
+        <w:t>studied</w:t>
+      </w:r>
+      <w:r>
+        <w:t>,</w:t>
+      </w:r>
+      <w:proofErr w:type="gramEnd"/>
+      <w:r>
+        <w:t xml:space="preserve"> this could potentially be due to the more sophisticated approach</w:t>
+      </w:r>
+      <w:r>
+        <w:t xml:space="preserve"> taken</w:t>
+      </w:r>
+      <w:r>
+        <w:t xml:space="preserve"> in generating vehicle arrival data. Future work could look to compare the </w:t>
+      </w:r>
+      <w:r>
+        <w:t>various distribution methods on offer and find the most effective.</w:t>
+      </w:r>
+    </w:p>
+    <w:p>
+      <w:r>
+        <w:t xml:space="preserve">Finally, </w:t>
+      </w:r>
+      <w:r>
+        <w:t xml:space="preserve">development of a more comprehensive </w:t>
+      </w:r>
+      <w:r>
+        <w:t xml:space="preserve">linear </w:t>
+      </w:r>
+      <w:proofErr w:type="spellStart"/>
+      <w:r>
+        <w:t>optimizaition</w:t>
+      </w:r>
+      <w:proofErr w:type="spellEnd"/>
+      <w:r>
+        <w:t xml:space="preserve"> model will help guide and evaluate future RL solutions to the problem, future work should look to develop more sophisticated models or alternatively employ other mathematical optimization techniques to</w:t>
+      </w:r>
+      <w:r>
+        <w:t xml:space="preserve"> circumvent the need for costly binary variables.</w:t>
+      </w:r>
+      <w:bookmarkStart w:id="46" w:name="_Toc193387589"/>
     </w:p>
     <w:p>
       <w:pPr>
         <w:pStyle w:val="Heading1"/>
       </w:pPr>
-      <w:bookmarkStart w:id="46" w:name="_Toc193369408"/>
-      <w:r>
+      <w:r>
+        <w:lastRenderedPageBreak/>
         <w:t>Summary and Reflections</w:t>
       </w:r>
       <w:bookmarkEnd w:id="46"/>
@@ -13971,7 +15140,6 @@
         <w:rPr>
           <w:color w:val="000000" w:themeColor="text1"/>
         </w:rPr>
-        <w:lastRenderedPageBreak/>
         <w:t xml:space="preserve">o Project management covering the tasks as a part of your work plan and progress as well as how time and resources are managed. </w:t>
       </w:r>
     </w:p>
@@ -13997,7 +15165,7 @@
         </w:rPr>
       </w:pPr>
     </w:p>
-    <w:bookmarkStart w:id="47" w:name="_Toc193369409" w:displacedByCustomXml="next"/>
+    <w:bookmarkStart w:id="47" w:name="_Toc193387590" w:displacedByCustomXml="next"/>
     <w:sdt>
       <w:sdtPr>
         <w:rPr>
@@ -14278,6 +15446,34 @@
                 <w:rPr>
                   <w:noProof/>
                 </w:rPr>
+                <w:t xml:space="preserve">Inrix, 2018. </w:t>
+              </w:r>
+              <w:r>
+                <w:rPr>
+                  <w:i/>
+                  <w:iCs/>
+                  <w:noProof/>
+                </w:rPr>
+                <w:t xml:space="preserve">INRIX: Congestion Costs Each American 97 hours, $1,348 A Year, </w:t>
+              </w:r>
+              <w:r>
+                <w:rPr>
+                  <w:noProof/>
+                </w:rPr>
+                <w:t>s.l.: s.n.</w:t>
+              </w:r>
+            </w:p>
+            <w:p>
+              <w:pPr>
+                <w:pStyle w:val="Bibliography"/>
+                <w:rPr>
+                  <w:noProof/>
+                </w:rPr>
+              </w:pPr>
+              <w:r>
+                <w:rPr>
+                  <w:noProof/>
+                </w:rPr>
                 <w:t xml:space="preserve">Jiahui Yu, K. S., 2022. </w:t>
               </w:r>
               <w:r>
@@ -14334,6 +15530,7 @@
                 <w:rPr>
                   <w:noProof/>
                 </w:rPr>
+                <w:lastRenderedPageBreak/>
                 <w:t xml:space="preserve">Kentaro Wada, K. U. T. T. M. K., 2017. An optimization modeling of coordinated traffic signal control based on the variational theory and its stochastic extension. </w:t>
               </w:r>
               <w:r>
@@ -14418,7 +15615,6 @@
                 <w:rPr>
                   <w:noProof/>
                 </w:rPr>
-                <w:lastRenderedPageBreak/>
                 <w:t xml:space="preserve">M. Wiering, J. V. J. v. V. a. A. K., 2004. Simulation and Optimization of Traffic in a City. </w:t>
               </w:r>
               <w:r>
@@ -14553,6 +15749,34 @@
                 <w:rPr>
                   <w:noProof/>
                 </w:rPr>
+                <w:t xml:space="preserve">Panayotis Christidis, J. N. I. R., 2012. </w:t>
+              </w:r>
+              <w:r>
+                <w:rPr>
+                  <w:i/>
+                  <w:iCs/>
+                  <w:noProof/>
+                </w:rPr>
+                <w:t xml:space="preserve">Measuring Road Congestion, </w:t>
+              </w:r>
+              <w:r>
+                <w:rPr>
+                  <w:noProof/>
+                </w:rPr>
+                <w:t>s.l.: European Commision.</w:t>
+              </w:r>
+            </w:p>
+            <w:p>
+              <w:pPr>
+                <w:pStyle w:val="Bibliography"/>
+                <w:rPr>
+                  <w:noProof/>
+                </w:rPr>
+              </w:pPr>
+              <w:r>
+                <w:rPr>
+                  <w:noProof/>
+                </w:rPr>
                 <w:t xml:space="preserve">Prashanth L. A., S. B., 2011. Reinforcement Learning with Function Approximation for Traffic Signal Control. </w:t>
               </w:r>
               <w:r>
@@ -14624,6 +15848,34 @@
                   <w:noProof/>
                 </w:rPr>
                 <w:t>Volume 80, pp. 272-285.</w:t>
+              </w:r>
+            </w:p>
+            <w:p>
+              <w:pPr>
+                <w:pStyle w:val="Bibliography"/>
+                <w:rPr>
+                  <w:noProof/>
+                </w:rPr>
+              </w:pPr>
+              <w:r>
+                <w:rPr>
+                  <w:noProof/>
+                </w:rPr>
+                <w:t xml:space="preserve">Shashank Bharadwaj, S. B. R. M. K. C., 2017. </w:t>
+              </w:r>
+              <w:r>
+                <w:rPr>
+                  <w:i/>
+                  <w:iCs/>
+                  <w:noProof/>
+                </w:rPr>
+                <w:t xml:space="preserve">Impact of congestion on greenhouse gas emissions for road transport in Mumbai metropolitan region, </w:t>
+              </w:r>
+              <w:r>
+                <w:rPr>
+                  <w:noProof/>
+                </w:rPr>
+                <w:t>s.l.: s.n.</w:t>
               </w:r>
             </w:p>
             <w:p>
@@ -15990,6 +17242,7 @@
   <w:style w:type="character" w:default="1" w:styleId="DefaultParagraphFont">
     <w:name w:val="Default Paragraph Font"/>
     <w:uiPriority w:val="1"/>
+    <w:semiHidden/>
     <w:unhideWhenUsed/>
   </w:style>
   <w:style w:type="table" w:default="1" w:styleId="TableNormal">

</xml_diff>